<commit_message>
New readme and Requirements
</commit_message>
<xml_diff>
--- a/lab1F/RequirementsLab1.docx
+++ b/lab1F/RequirementsLab1.docx
@@ -4,10 +4,39 @@
   <w:body>
     <w:p>
       <w:pPr>
-        <w:jc w:val="center"/>
-      </w:pPr>
-      <w:r>
-        <w:t>Requirements</w:t>
+        <w:spacing w:after="0" w:line="240" w:lineRule="auto"/>
+        <w:rPr>
+          <w:rFonts w:ascii="Times New Roman" w:eastAsia="Times New Roman" w:hAnsi="Times New Roman" w:cs="Times New Roman"/>
+          <w:color w:val="000000"/>
+          <w:sz w:val="27"/>
+          <w:szCs w:val="27"/>
+        </w:rPr>
+      </w:pPr>
+      <w:proofErr w:type="spellStart"/>
+      <w:proofErr w:type="gramStart"/>
+      <w:r>
+        <w:rPr>
+          <w:rFonts w:ascii="Calibri" w:eastAsia="Times New Roman" w:hAnsi="Calibri" w:cs="Times New Roman"/>
+          <w:b/>
+          <w:bCs/>
+          <w:color w:val="595959"/>
+          <w:sz w:val="18"/>
+          <w:szCs w:val="18"/>
+        </w:rPr>
+        <w:t>isNumeric</w:t>
+      </w:r>
+      <w:proofErr w:type="spellEnd"/>
+      <w:proofErr w:type="gramEnd"/>
+      <w:r>
+        <w:rPr>
+          <w:rFonts w:ascii="Calibri" w:eastAsia="Times New Roman" w:hAnsi="Calibri" w:cs="Times New Roman"/>
+          <w:b/>
+          <w:bCs/>
+          <w:color w:val="595959"/>
+          <w:sz w:val="18"/>
+          <w:szCs w:val="18"/>
+        </w:rPr>
+        <w:t xml:space="preserve"> Requirements:</w:t>
       </w:r>
     </w:p>
     <w:p>
@@ -15,24 +44,36 @@
         <w:pStyle w:val="ListParagraph"/>
         <w:numPr>
           <w:ilvl w:val="0"/>
-          <w:numId w:val="1"/>
+          <w:numId w:val="11"/>
         </w:numPr>
+        <w:spacing w:before="100" w:beforeAutospacing="1" w:after="100" w:afterAutospacing="1" w:line="240" w:lineRule="auto"/>
+        <w:textAlignment w:val="baseline"/>
+        <w:rPr>
+          <w:rFonts w:ascii="Calibri" w:eastAsia="Times New Roman" w:hAnsi="Calibri" w:cs="Times New Roman"/>
+          <w:color w:val="595959"/>
+          <w:sz w:val="18"/>
+          <w:szCs w:val="18"/>
+        </w:rPr>
       </w:pPr>
       <w:proofErr w:type="spellStart"/>
       <w:r>
-        <w:t>isNumeric</w:t>
+        <w:rPr>
+          <w:rFonts w:ascii="Calibri" w:eastAsia="Times New Roman" w:hAnsi="Calibri" w:cs="Times New Roman"/>
+          <w:color w:val="595959"/>
+          <w:sz w:val="18"/>
+          <w:szCs w:val="18"/>
+        </w:rPr>
+        <w:t>testNum</w:t>
       </w:r>
       <w:proofErr w:type="spellEnd"/>
       <w:r>
-        <w:t xml:space="preserve"> – built in function [NAME: </w:t>
-      </w:r>
-      <w:proofErr w:type="spellStart"/>
-      <w:r>
-        <w:t>testNum</w:t>
-      </w:r>
-      <w:proofErr w:type="spellEnd"/>
-      <w:r>
-        <w:t>] JOHN</w:t>
+        <w:rPr>
+          <w:rFonts w:ascii="Calibri" w:eastAsia="Times New Roman" w:hAnsi="Calibri" w:cs="Times New Roman"/>
+          <w:color w:val="595959"/>
+          <w:sz w:val="18"/>
+          <w:szCs w:val="18"/>
+        </w:rPr>
+        <w:t xml:space="preserve"> → John</w:t>
       </w:r>
     </w:p>
     <w:p>
@@ -40,44 +81,768 @@
         <w:pStyle w:val="ListParagraph"/>
         <w:numPr>
           <w:ilvl w:val="0"/>
-          <w:numId w:val="1"/>
+          <w:numId w:val="11"/>
         </w:numPr>
-      </w:pPr>
-      <w:proofErr w:type="spellStart"/>
-      <w:r>
-        <w:t>isAlpha</w:t>
-      </w:r>
-      <w:proofErr w:type="spellEnd"/>
-      <w:r>
-        <w:t xml:space="preserve"> – regex [NAME: </w:t>
-      </w:r>
-      <w:proofErr w:type="spellStart"/>
-      <w:r>
-        <w:t>testAlpha</w:t>
-      </w:r>
-      <w:proofErr w:type="spellEnd"/>
-      <w:r>
-        <w:t xml:space="preserve">] DANICA </w:t>
+        <w:spacing w:before="100" w:beforeAutospacing="1" w:after="100" w:afterAutospacing="1" w:line="240" w:lineRule="auto"/>
+        <w:textAlignment w:val="baseline"/>
+        <w:rPr>
+          <w:rFonts w:ascii="Calibri" w:eastAsia="Times New Roman" w:hAnsi="Calibri" w:cs="Times New Roman"/>
+          <w:color w:val="595959"/>
+          <w:sz w:val="18"/>
+          <w:szCs w:val="18"/>
+        </w:rPr>
+      </w:pPr>
+      <w:r>
+        <w:rPr>
+          <w:rFonts w:ascii="Calibri" w:eastAsia="Times New Roman" w:hAnsi="Calibri" w:cs="Times New Roman"/>
+          <w:color w:val="595959"/>
+          <w:sz w:val="18"/>
+          <w:szCs w:val="18"/>
+        </w:rPr>
+        <w:t>Will accept a string as a parameter and return T or F</w:t>
       </w:r>
     </w:p>
     <w:p>
       <w:pPr>
-        <w:pStyle w:val="ListParagraph"/>
         <w:numPr>
           <w:ilvl w:val="0"/>
-          <w:numId w:val="1"/>
+          <w:numId w:val="8"/>
         </w:numPr>
-      </w:pPr>
-      <w:r>
-        <w:t>Test Script- JARROD</w:t>
+        <w:spacing w:before="100" w:beforeAutospacing="1" w:after="100" w:afterAutospacing="1" w:line="240" w:lineRule="auto"/>
+        <w:textAlignment w:val="baseline"/>
+        <w:rPr>
+          <w:rFonts w:ascii="Calibri" w:eastAsia="Times New Roman" w:hAnsi="Calibri" w:cs="Times New Roman"/>
+          <w:color w:val="595959"/>
+          <w:sz w:val="18"/>
+          <w:szCs w:val="18"/>
+        </w:rPr>
+      </w:pPr>
+      <w:bookmarkStart w:id="0" w:name="_GoBack"/>
+      <w:bookmarkEnd w:id="0"/>
+      <w:r>
+        <w:rPr>
+          <w:rFonts w:ascii="Calibri" w:eastAsia="Times New Roman" w:hAnsi="Calibri" w:cs="Times New Roman"/>
+          <w:color w:val="595959"/>
+          <w:sz w:val="18"/>
+          <w:szCs w:val="18"/>
+        </w:rPr>
+        <w:t>Will accept as valid numeric characters</w:t>
       </w:r>
     </w:p>
     <w:p>
       <w:pPr>
+        <w:numPr>
+          <w:ilvl w:val="1"/>
+          <w:numId w:val="8"/>
+        </w:numPr>
+        <w:spacing w:before="100" w:beforeAutospacing="1" w:after="100" w:afterAutospacing="1" w:line="240" w:lineRule="auto"/>
+        <w:textAlignment w:val="baseline"/>
+        <w:rPr>
+          <w:rFonts w:ascii="Calibri" w:eastAsia="Times New Roman" w:hAnsi="Calibri" w:cs="Times New Roman"/>
+          <w:color w:val="595959"/>
+          <w:sz w:val="18"/>
+          <w:szCs w:val="18"/>
+        </w:rPr>
+      </w:pPr>
+      <w:r>
+        <w:rPr>
+          <w:rFonts w:ascii="Calibri" w:eastAsia="Times New Roman" w:hAnsi="Calibri" w:cs="Times New Roman"/>
+          <w:color w:val="595959"/>
+          <w:sz w:val="18"/>
+          <w:szCs w:val="18"/>
+        </w:rPr>
+        <w:t>0-9</w:t>
+      </w:r>
+    </w:p>
+    <w:p>
+      <w:pPr>
+        <w:numPr>
+          <w:ilvl w:val="1"/>
+          <w:numId w:val="8"/>
+        </w:numPr>
+        <w:spacing w:before="100" w:beforeAutospacing="1" w:after="100" w:afterAutospacing="1" w:line="240" w:lineRule="auto"/>
+        <w:textAlignment w:val="baseline"/>
+        <w:rPr>
+          <w:rFonts w:ascii="Calibri" w:eastAsia="Times New Roman" w:hAnsi="Calibri" w:cs="Times New Roman"/>
+          <w:color w:val="595959"/>
+          <w:sz w:val="18"/>
+          <w:szCs w:val="18"/>
+        </w:rPr>
+      </w:pPr>
+      <w:r>
+        <w:rPr>
+          <w:rFonts w:ascii="Calibri" w:eastAsia="Times New Roman" w:hAnsi="Calibri" w:cs="Times New Roman"/>
+          <w:color w:val="595959"/>
+          <w:sz w:val="18"/>
+          <w:szCs w:val="18"/>
+        </w:rPr>
+        <w:t>+ (if in first position)</w:t>
+      </w:r>
+    </w:p>
+    <w:p>
+      <w:pPr>
+        <w:numPr>
+          <w:ilvl w:val="1"/>
+          <w:numId w:val="8"/>
+        </w:numPr>
+        <w:spacing w:before="100" w:beforeAutospacing="1" w:after="100" w:afterAutospacing="1" w:line="240" w:lineRule="auto"/>
+        <w:textAlignment w:val="baseline"/>
+        <w:rPr>
+          <w:rFonts w:ascii="Calibri" w:eastAsia="Times New Roman" w:hAnsi="Calibri" w:cs="Times New Roman"/>
+          <w:color w:val="595959"/>
+          <w:sz w:val="18"/>
+          <w:szCs w:val="18"/>
+        </w:rPr>
+      </w:pPr>
+      <w:r>
+        <w:rPr>
+          <w:rFonts w:ascii="Calibri" w:eastAsia="Times New Roman" w:hAnsi="Calibri" w:cs="Times New Roman"/>
+          <w:color w:val="595959"/>
+          <w:sz w:val="18"/>
+          <w:szCs w:val="18"/>
+        </w:rPr>
+        <w:t>- (if in first position)</w:t>
+      </w:r>
+    </w:p>
+    <w:p>
+      <w:pPr>
+        <w:numPr>
+          <w:ilvl w:val="1"/>
+          <w:numId w:val="8"/>
+        </w:numPr>
+        <w:spacing w:before="100" w:beforeAutospacing="1" w:after="100" w:afterAutospacing="1" w:line="240" w:lineRule="auto"/>
+        <w:textAlignment w:val="baseline"/>
+        <w:rPr>
+          <w:rFonts w:ascii="Calibri" w:eastAsia="Times New Roman" w:hAnsi="Calibri" w:cs="Times New Roman"/>
+          <w:color w:val="595959"/>
+          <w:sz w:val="18"/>
+          <w:szCs w:val="18"/>
+        </w:rPr>
+      </w:pPr>
+      <w:r>
+        <w:rPr>
+          <w:rFonts w:ascii="Calibri" w:eastAsia="Times New Roman" w:hAnsi="Calibri" w:cs="Times New Roman"/>
+          <w:color w:val="595959"/>
+          <w:sz w:val="18"/>
+          <w:szCs w:val="18"/>
+        </w:rPr>
+        <w:t>. (period)</w:t>
+      </w:r>
+    </w:p>
+    <w:p>
+      <w:pPr>
+        <w:numPr>
+          <w:ilvl w:val="2"/>
+          <w:numId w:val="8"/>
+        </w:numPr>
+        <w:spacing w:before="100" w:beforeAutospacing="1" w:after="100" w:afterAutospacing="1" w:line="240" w:lineRule="auto"/>
+        <w:textAlignment w:val="baseline"/>
+        <w:rPr>
+          <w:rFonts w:ascii="Calibri" w:eastAsia="Times New Roman" w:hAnsi="Calibri" w:cs="Times New Roman"/>
+          <w:color w:val="595959"/>
+          <w:sz w:val="18"/>
+          <w:szCs w:val="18"/>
+        </w:rPr>
+      </w:pPr>
+      <w:r>
+        <w:rPr>
+          <w:rFonts w:ascii="Calibri" w:eastAsia="Times New Roman" w:hAnsi="Calibri" w:cs="Times New Roman"/>
+          <w:color w:val="595959"/>
+          <w:sz w:val="18"/>
+          <w:szCs w:val="18"/>
+        </w:rPr>
+        <w:t>Will accept zero or one decimal point</w:t>
+      </w:r>
+    </w:p>
+    <w:p>
+      <w:pPr>
+        <w:numPr>
+          <w:ilvl w:val="1"/>
+          <w:numId w:val="8"/>
+        </w:numPr>
+        <w:spacing w:before="100" w:beforeAutospacing="1" w:after="100" w:afterAutospacing="1" w:line="240" w:lineRule="auto"/>
+        <w:textAlignment w:val="baseline"/>
+        <w:rPr>
+          <w:rFonts w:ascii="Calibri" w:eastAsia="Times New Roman" w:hAnsi="Calibri" w:cs="Times New Roman"/>
+          <w:color w:val="595959"/>
+          <w:sz w:val="18"/>
+          <w:szCs w:val="18"/>
+        </w:rPr>
+      </w:pPr>
+      <w:r>
+        <w:rPr>
+          <w:rFonts w:ascii="Calibri" w:eastAsia="Times New Roman" w:hAnsi="Calibri" w:cs="Times New Roman"/>
+          <w:color w:val="595959"/>
+          <w:sz w:val="18"/>
+          <w:szCs w:val="18"/>
+        </w:rPr>
+        <w:t>, (comma)</w:t>
+      </w:r>
+    </w:p>
+    <w:p>
+      <w:pPr>
+        <w:numPr>
+          <w:ilvl w:val="2"/>
+          <w:numId w:val="8"/>
+        </w:numPr>
+        <w:spacing w:before="100" w:beforeAutospacing="1" w:after="100" w:afterAutospacing="1" w:line="240" w:lineRule="auto"/>
+        <w:textAlignment w:val="baseline"/>
+        <w:rPr>
+          <w:rFonts w:ascii="Calibri" w:eastAsia="Times New Roman" w:hAnsi="Calibri" w:cs="Times New Roman"/>
+          <w:color w:val="595959"/>
+          <w:sz w:val="18"/>
+          <w:szCs w:val="18"/>
+        </w:rPr>
+      </w:pPr>
+      <w:r>
+        <w:rPr>
+          <w:rFonts w:ascii="Calibri" w:eastAsia="Times New Roman" w:hAnsi="Calibri" w:cs="Times New Roman"/>
+          <w:color w:val="595959"/>
+          <w:sz w:val="18"/>
+          <w:szCs w:val="18"/>
+        </w:rPr>
+        <w:t>If there are 3 or more values</w:t>
+      </w:r>
+    </w:p>
+    <w:p>
+      <w:pPr>
+        <w:numPr>
+          <w:ilvl w:val="0"/>
+          <w:numId w:val="8"/>
+        </w:numPr>
+        <w:spacing w:before="100" w:beforeAutospacing="1" w:after="100" w:afterAutospacing="1" w:line="240" w:lineRule="auto"/>
+        <w:textAlignment w:val="baseline"/>
+        <w:rPr>
+          <w:rFonts w:ascii="Calibri" w:eastAsia="Times New Roman" w:hAnsi="Calibri" w:cs="Times New Roman"/>
+          <w:color w:val="595959"/>
+          <w:sz w:val="18"/>
+          <w:szCs w:val="18"/>
+        </w:rPr>
+      </w:pPr>
+      <w:r>
+        <w:rPr>
+          <w:rFonts w:ascii="Calibri" w:eastAsia="Times New Roman" w:hAnsi="Calibri" w:cs="Times New Roman"/>
+          <w:color w:val="595959"/>
+          <w:sz w:val="18"/>
+          <w:szCs w:val="18"/>
+        </w:rPr>
+        <w:t>Will not accept fractions</w:t>
+      </w:r>
+    </w:p>
+    <w:p>
+      <w:pPr>
+        <w:numPr>
+          <w:ilvl w:val="0"/>
+          <w:numId w:val="8"/>
+        </w:numPr>
+        <w:spacing w:before="100" w:beforeAutospacing="1" w:after="100" w:afterAutospacing="1" w:line="240" w:lineRule="auto"/>
+        <w:textAlignment w:val="baseline"/>
+        <w:rPr>
+          <w:rFonts w:ascii="Calibri" w:eastAsia="Times New Roman" w:hAnsi="Calibri" w:cs="Times New Roman"/>
+          <w:color w:val="595959"/>
+          <w:sz w:val="18"/>
+          <w:szCs w:val="18"/>
+        </w:rPr>
+      </w:pPr>
+      <w:proofErr w:type="spellStart"/>
+      <w:r>
+        <w:rPr>
+          <w:rFonts w:ascii="Calibri" w:eastAsia="Times New Roman" w:hAnsi="Calibri" w:cs="Times New Roman"/>
+          <w:color w:val="595959"/>
+          <w:sz w:val="18"/>
+          <w:szCs w:val="18"/>
+        </w:rPr>
+        <w:t>WIll</w:t>
+      </w:r>
+      <w:proofErr w:type="spellEnd"/>
+      <w:r>
+        <w:rPr>
+          <w:rFonts w:ascii="Calibri" w:eastAsia="Times New Roman" w:hAnsi="Calibri" w:cs="Times New Roman"/>
+          <w:color w:val="595959"/>
+          <w:sz w:val="18"/>
+          <w:szCs w:val="18"/>
+        </w:rPr>
+        <w:t xml:space="preserve"> not accept empty or black strings</w:t>
+      </w:r>
+    </w:p>
+    <w:p>
+      <w:pPr>
+        <w:spacing w:after="0" w:line="240" w:lineRule="auto"/>
+        <w:rPr>
+          <w:rFonts w:ascii="Times New Roman" w:eastAsia="Times New Roman" w:hAnsi="Times New Roman" w:cs="Times New Roman"/>
+          <w:color w:val="000000"/>
+          <w:sz w:val="27"/>
+          <w:szCs w:val="27"/>
+        </w:rPr>
+      </w:pPr>
+      <w:r>
+        <w:rPr>
+          <w:rFonts w:ascii="Times New Roman" w:eastAsia="Times New Roman" w:hAnsi="Times New Roman" w:cs="Times New Roman"/>
+          <w:color w:val="000000"/>
+          <w:sz w:val="27"/>
+          <w:szCs w:val="27"/>
+        </w:rPr>
+        <w:br/>
+      </w:r>
+      <w:proofErr w:type="spellStart"/>
+      <w:proofErr w:type="gramStart"/>
+      <w:r>
+        <w:rPr>
+          <w:rFonts w:ascii="Calibri" w:eastAsia="Times New Roman" w:hAnsi="Calibri" w:cs="Times New Roman"/>
+          <w:b/>
+          <w:bCs/>
+          <w:color w:val="595959"/>
+          <w:sz w:val="18"/>
+          <w:szCs w:val="18"/>
+        </w:rPr>
+        <w:t>isAlpha</w:t>
+      </w:r>
+      <w:proofErr w:type="spellEnd"/>
+      <w:proofErr w:type="gramEnd"/>
+      <w:r>
+        <w:rPr>
+          <w:rFonts w:ascii="Calibri" w:eastAsia="Times New Roman" w:hAnsi="Calibri" w:cs="Times New Roman"/>
+          <w:b/>
+          <w:bCs/>
+          <w:color w:val="595959"/>
+          <w:sz w:val="18"/>
+          <w:szCs w:val="18"/>
+        </w:rPr>
+        <w:t xml:space="preserve"> Requirements:</w:t>
+      </w:r>
+    </w:p>
+    <w:p>
+      <w:pPr>
+        <w:numPr>
+          <w:ilvl w:val="0"/>
+          <w:numId w:val="9"/>
+        </w:numPr>
+        <w:spacing w:before="100" w:beforeAutospacing="1" w:after="100" w:afterAutospacing="1" w:line="240" w:lineRule="auto"/>
+        <w:textAlignment w:val="baseline"/>
+        <w:rPr>
+          <w:rFonts w:ascii="Calibri" w:eastAsia="Times New Roman" w:hAnsi="Calibri" w:cs="Times New Roman"/>
+          <w:color w:val="595959"/>
+          <w:sz w:val="18"/>
+          <w:szCs w:val="18"/>
+        </w:rPr>
+      </w:pPr>
+      <w:proofErr w:type="spellStart"/>
+      <w:r>
+        <w:rPr>
+          <w:rFonts w:ascii="Calibri" w:eastAsia="Times New Roman" w:hAnsi="Calibri" w:cs="Times New Roman"/>
+          <w:color w:val="595959"/>
+          <w:sz w:val="18"/>
+          <w:szCs w:val="18"/>
+        </w:rPr>
+        <w:t>testAlpha</w:t>
+      </w:r>
+      <w:proofErr w:type="spellEnd"/>
+      <w:r>
+        <w:rPr>
+          <w:rFonts w:ascii="Calibri" w:eastAsia="Times New Roman" w:hAnsi="Calibri" w:cs="Times New Roman"/>
+          <w:color w:val="595959"/>
+          <w:sz w:val="18"/>
+          <w:szCs w:val="18"/>
+        </w:rPr>
+        <w:t xml:space="preserve"> --&gt; </w:t>
+      </w:r>
+      <w:proofErr w:type="spellStart"/>
+      <w:r>
+        <w:rPr>
+          <w:rFonts w:ascii="Calibri" w:eastAsia="Times New Roman" w:hAnsi="Calibri" w:cs="Times New Roman"/>
+          <w:color w:val="595959"/>
+          <w:sz w:val="18"/>
+          <w:szCs w:val="18"/>
+        </w:rPr>
+        <w:t>Danica</w:t>
+      </w:r>
+      <w:proofErr w:type="spellEnd"/>
+    </w:p>
+    <w:p>
+      <w:pPr>
+        <w:numPr>
+          <w:ilvl w:val="1"/>
+          <w:numId w:val="9"/>
+        </w:numPr>
+        <w:spacing w:before="100" w:beforeAutospacing="1" w:after="100" w:afterAutospacing="1" w:line="240" w:lineRule="auto"/>
+        <w:textAlignment w:val="baseline"/>
+        <w:rPr>
+          <w:rFonts w:ascii="Calibri" w:eastAsia="Times New Roman" w:hAnsi="Calibri" w:cs="Times New Roman"/>
+          <w:color w:val="595959"/>
+          <w:sz w:val="18"/>
+          <w:szCs w:val="18"/>
+        </w:rPr>
+      </w:pPr>
+      <w:r>
+        <w:rPr>
+          <w:rFonts w:ascii="Calibri" w:eastAsia="Times New Roman" w:hAnsi="Calibri" w:cs="Times New Roman"/>
+          <w:color w:val="595959"/>
+          <w:sz w:val="18"/>
+          <w:szCs w:val="18"/>
+        </w:rPr>
+        <w:t>regex</w:t>
+      </w:r>
+    </w:p>
+    <w:p>
+      <w:pPr>
+        <w:numPr>
+          <w:ilvl w:val="0"/>
+          <w:numId w:val="9"/>
+        </w:numPr>
+        <w:spacing w:before="100" w:beforeAutospacing="1" w:after="100" w:afterAutospacing="1" w:line="240" w:lineRule="auto"/>
+        <w:textAlignment w:val="baseline"/>
+        <w:rPr>
+          <w:rFonts w:ascii="Calibri" w:eastAsia="Times New Roman" w:hAnsi="Calibri" w:cs="Times New Roman"/>
+          <w:color w:val="595959"/>
+          <w:sz w:val="18"/>
+          <w:szCs w:val="18"/>
+        </w:rPr>
+      </w:pPr>
+      <w:r>
+        <w:rPr>
+          <w:rFonts w:ascii="Calibri" w:eastAsia="Times New Roman" w:hAnsi="Calibri" w:cs="Times New Roman"/>
+          <w:color w:val="595959"/>
+          <w:sz w:val="18"/>
+          <w:szCs w:val="18"/>
+        </w:rPr>
+        <w:t>Will accept a single string consisting of any number of 8 bit characters as a parameter</w:t>
+      </w:r>
+    </w:p>
+    <w:p>
+      <w:pPr>
+        <w:numPr>
+          <w:ilvl w:val="0"/>
+          <w:numId w:val="9"/>
+        </w:numPr>
+        <w:spacing w:before="100" w:beforeAutospacing="1" w:after="100" w:afterAutospacing="1" w:line="240" w:lineRule="auto"/>
+        <w:textAlignment w:val="baseline"/>
+        <w:rPr>
+          <w:rFonts w:ascii="Calibri" w:eastAsia="Times New Roman" w:hAnsi="Calibri" w:cs="Times New Roman"/>
+          <w:color w:val="595959"/>
+          <w:sz w:val="18"/>
+          <w:szCs w:val="18"/>
+        </w:rPr>
+      </w:pPr>
+      <w:r>
+        <w:rPr>
+          <w:rFonts w:ascii="Calibri" w:eastAsia="Times New Roman" w:hAnsi="Calibri" w:cs="Times New Roman"/>
+          <w:color w:val="595959"/>
+          <w:sz w:val="18"/>
+          <w:szCs w:val="18"/>
+        </w:rPr>
+        <w:t>Will return true or false.  </w:t>
+      </w:r>
+    </w:p>
+    <w:p>
+      <w:pPr>
+        <w:numPr>
+          <w:ilvl w:val="1"/>
+          <w:numId w:val="9"/>
+        </w:numPr>
+        <w:spacing w:before="100" w:beforeAutospacing="1" w:after="100" w:afterAutospacing="1" w:line="240" w:lineRule="auto"/>
+        <w:textAlignment w:val="baseline"/>
+        <w:rPr>
+          <w:rFonts w:ascii="Calibri" w:eastAsia="Times New Roman" w:hAnsi="Calibri" w:cs="Times New Roman"/>
+          <w:color w:val="595959"/>
+          <w:sz w:val="18"/>
+          <w:szCs w:val="18"/>
+        </w:rPr>
+      </w:pPr>
+      <w:r>
+        <w:rPr>
+          <w:rFonts w:ascii="Calibri" w:eastAsia="Times New Roman" w:hAnsi="Calibri" w:cs="Times New Roman"/>
+          <w:color w:val="595959"/>
+          <w:sz w:val="18"/>
+          <w:szCs w:val="18"/>
+        </w:rPr>
+        <w:t>True when all characters in the string are alphabetic.  </w:t>
+      </w:r>
+    </w:p>
+    <w:p>
+      <w:pPr>
+        <w:numPr>
+          <w:ilvl w:val="1"/>
+          <w:numId w:val="9"/>
+        </w:numPr>
+        <w:spacing w:before="100" w:beforeAutospacing="1" w:after="100" w:afterAutospacing="1" w:line="240" w:lineRule="auto"/>
+        <w:textAlignment w:val="baseline"/>
+        <w:rPr>
+          <w:rFonts w:ascii="Calibri" w:eastAsia="Times New Roman" w:hAnsi="Calibri" w:cs="Times New Roman"/>
+          <w:color w:val="595959"/>
+          <w:sz w:val="18"/>
+          <w:szCs w:val="18"/>
+        </w:rPr>
+      </w:pPr>
+      <w:r>
+        <w:rPr>
+          <w:rFonts w:ascii="Calibri" w:eastAsia="Times New Roman" w:hAnsi="Calibri" w:cs="Times New Roman"/>
+          <w:color w:val="595959"/>
+          <w:sz w:val="18"/>
+          <w:szCs w:val="18"/>
+        </w:rPr>
+        <w:t>False if any character is not alphabetic.  </w:t>
+      </w:r>
+    </w:p>
+    <w:p>
+      <w:pPr>
+        <w:numPr>
+          <w:ilvl w:val="0"/>
+          <w:numId w:val="9"/>
+        </w:numPr>
+        <w:spacing w:before="100" w:beforeAutospacing="1" w:after="100" w:afterAutospacing="1" w:line="240" w:lineRule="auto"/>
+        <w:textAlignment w:val="baseline"/>
+        <w:rPr>
+          <w:rFonts w:ascii="Calibri" w:eastAsia="Times New Roman" w:hAnsi="Calibri" w:cs="Times New Roman"/>
+          <w:color w:val="595959"/>
+          <w:sz w:val="18"/>
+          <w:szCs w:val="18"/>
+        </w:rPr>
+      </w:pPr>
+      <w:r>
+        <w:rPr>
+          <w:rFonts w:ascii="Calibri" w:eastAsia="Times New Roman" w:hAnsi="Calibri" w:cs="Times New Roman"/>
+          <w:color w:val="595959"/>
+          <w:sz w:val="18"/>
+          <w:szCs w:val="18"/>
+        </w:rPr>
+        <w:t>Will accept all the letters in the alphabet</w:t>
+      </w:r>
+    </w:p>
+    <w:p>
+      <w:pPr>
+        <w:numPr>
+          <w:ilvl w:val="1"/>
+          <w:numId w:val="9"/>
+        </w:numPr>
+        <w:spacing w:before="100" w:beforeAutospacing="1" w:after="100" w:afterAutospacing="1" w:line="240" w:lineRule="auto"/>
+        <w:textAlignment w:val="baseline"/>
+        <w:rPr>
+          <w:rFonts w:ascii="Calibri" w:eastAsia="Times New Roman" w:hAnsi="Calibri" w:cs="Times New Roman"/>
+          <w:color w:val="595959"/>
+          <w:sz w:val="18"/>
+          <w:szCs w:val="18"/>
+        </w:rPr>
+      </w:pPr>
+      <w:proofErr w:type="spellStart"/>
+      <w:r>
+        <w:rPr>
+          <w:rFonts w:ascii="Calibri" w:eastAsia="Times New Roman" w:hAnsi="Calibri" w:cs="Times New Roman"/>
+          <w:color w:val="595959"/>
+          <w:sz w:val="18"/>
+          <w:szCs w:val="18"/>
+        </w:rPr>
+        <w:t>WIll</w:t>
+      </w:r>
+      <w:proofErr w:type="spellEnd"/>
+      <w:r>
+        <w:rPr>
+          <w:rFonts w:ascii="Calibri" w:eastAsia="Times New Roman" w:hAnsi="Calibri" w:cs="Times New Roman"/>
+          <w:color w:val="595959"/>
+          <w:sz w:val="18"/>
+          <w:szCs w:val="18"/>
+        </w:rPr>
+        <w:t xml:space="preserve"> accept lowercase and uppercase letter</w:t>
+      </w:r>
+    </w:p>
+    <w:p>
+      <w:pPr>
+        <w:numPr>
+          <w:ilvl w:val="2"/>
+          <w:numId w:val="9"/>
+        </w:numPr>
+        <w:spacing w:before="100" w:beforeAutospacing="1" w:after="100" w:afterAutospacing="1" w:line="240" w:lineRule="auto"/>
+        <w:textAlignment w:val="baseline"/>
+        <w:rPr>
+          <w:rFonts w:ascii="Calibri" w:eastAsia="Times New Roman" w:hAnsi="Calibri" w:cs="Times New Roman"/>
+          <w:color w:val="595959"/>
+          <w:sz w:val="18"/>
+          <w:szCs w:val="18"/>
+        </w:rPr>
+      </w:pPr>
+      <w:r>
+        <w:rPr>
+          <w:rFonts w:ascii="Calibri" w:eastAsia="Times New Roman" w:hAnsi="Calibri" w:cs="Times New Roman"/>
+          <w:color w:val="595959"/>
+          <w:sz w:val="18"/>
+          <w:szCs w:val="18"/>
+        </w:rPr>
+        <w:t>a-z</w:t>
+      </w:r>
+    </w:p>
+    <w:p>
+      <w:pPr>
+        <w:numPr>
+          <w:ilvl w:val="2"/>
+          <w:numId w:val="9"/>
+        </w:numPr>
+        <w:spacing w:before="100" w:beforeAutospacing="1" w:after="100" w:afterAutospacing="1" w:line="240" w:lineRule="auto"/>
+        <w:textAlignment w:val="baseline"/>
+        <w:rPr>
+          <w:rFonts w:ascii="Calibri" w:eastAsia="Times New Roman" w:hAnsi="Calibri" w:cs="Times New Roman"/>
+          <w:color w:val="595959"/>
+          <w:sz w:val="18"/>
+          <w:szCs w:val="18"/>
+        </w:rPr>
+      </w:pPr>
+      <w:r>
+        <w:rPr>
+          <w:rFonts w:ascii="Calibri" w:eastAsia="Times New Roman" w:hAnsi="Calibri" w:cs="Times New Roman"/>
+          <w:color w:val="595959"/>
+          <w:sz w:val="18"/>
+          <w:szCs w:val="18"/>
+        </w:rPr>
+        <w:t>A-Z</w:t>
+      </w:r>
+    </w:p>
+    <w:p>
+      <w:pPr>
+        <w:numPr>
+          <w:ilvl w:val="0"/>
+          <w:numId w:val="9"/>
+        </w:numPr>
+        <w:spacing w:before="100" w:beforeAutospacing="1" w:after="100" w:afterAutospacing="1" w:line="240" w:lineRule="auto"/>
+        <w:textAlignment w:val="baseline"/>
+        <w:rPr>
+          <w:rFonts w:ascii="Calibri" w:eastAsia="Times New Roman" w:hAnsi="Calibri" w:cs="Times New Roman"/>
+          <w:color w:val="595959"/>
+          <w:sz w:val="18"/>
+          <w:szCs w:val="18"/>
+        </w:rPr>
+      </w:pPr>
+      <w:r>
+        <w:rPr>
+          <w:rFonts w:ascii="Calibri" w:eastAsia="Times New Roman" w:hAnsi="Calibri" w:cs="Times New Roman"/>
+          <w:color w:val="595959"/>
+          <w:sz w:val="18"/>
+          <w:szCs w:val="18"/>
+        </w:rPr>
+        <w:t>Will accept characters such as</w:t>
+      </w:r>
+    </w:p>
+    <w:p>
+      <w:pPr>
+        <w:numPr>
+          <w:ilvl w:val="1"/>
+          <w:numId w:val="9"/>
+        </w:numPr>
+        <w:spacing w:before="100" w:beforeAutospacing="1" w:after="100" w:afterAutospacing="1" w:line="240" w:lineRule="auto"/>
+        <w:textAlignment w:val="baseline"/>
+        <w:rPr>
+          <w:rFonts w:ascii="Calibri" w:eastAsia="Times New Roman" w:hAnsi="Calibri" w:cs="Times New Roman"/>
+          <w:color w:val="595959"/>
+          <w:sz w:val="18"/>
+          <w:szCs w:val="18"/>
+        </w:rPr>
+      </w:pPr>
+      <w:r>
+        <w:rPr>
+          <w:rFonts w:ascii="Calibri" w:eastAsia="Times New Roman" w:hAnsi="Calibri" w:cs="Times New Roman"/>
+          <w:color w:val="595959"/>
+          <w:sz w:val="18"/>
+          <w:szCs w:val="18"/>
+        </w:rPr>
+        <w:t>$</w:t>
+      </w:r>
+    </w:p>
+    <w:p>
+      <w:pPr>
+        <w:numPr>
+          <w:ilvl w:val="1"/>
+          <w:numId w:val="9"/>
+        </w:numPr>
+        <w:spacing w:before="100" w:beforeAutospacing="1" w:after="100" w:afterAutospacing="1" w:line="240" w:lineRule="auto"/>
+        <w:textAlignment w:val="baseline"/>
+        <w:rPr>
+          <w:rFonts w:ascii="Calibri" w:eastAsia="Times New Roman" w:hAnsi="Calibri" w:cs="Times New Roman"/>
+          <w:color w:val="595959"/>
+          <w:sz w:val="18"/>
+          <w:szCs w:val="18"/>
+        </w:rPr>
+      </w:pPr>
+      <w:r>
+        <w:rPr>
+          <w:rFonts w:ascii="Calibri" w:eastAsia="Times New Roman" w:hAnsi="Calibri" w:cs="Times New Roman"/>
+          <w:color w:val="595959"/>
+          <w:sz w:val="18"/>
+          <w:szCs w:val="18"/>
+        </w:rPr>
+        <w:t>_</w:t>
+      </w:r>
+    </w:p>
+    <w:p>
+      <w:pPr>
+        <w:spacing w:after="0" w:line="240" w:lineRule="auto"/>
+        <w:rPr>
+          <w:rFonts w:ascii="Times New Roman" w:eastAsia="Times New Roman" w:hAnsi="Times New Roman" w:cs="Times New Roman"/>
+          <w:color w:val="000000"/>
+          <w:sz w:val="27"/>
+          <w:szCs w:val="27"/>
+        </w:rPr>
+      </w:pPr>
+      <w:r>
+        <w:rPr>
+          <w:rFonts w:ascii="Times New Roman" w:eastAsia="Times New Roman" w:hAnsi="Times New Roman" w:cs="Times New Roman"/>
+          <w:color w:val="000000"/>
+          <w:sz w:val="27"/>
+          <w:szCs w:val="27"/>
+        </w:rPr>
+        <w:br/>
+      </w:r>
+      <w:r>
+        <w:rPr>
+          <w:rFonts w:ascii="Calibri" w:eastAsia="Times New Roman" w:hAnsi="Calibri" w:cs="Times New Roman"/>
+          <w:b/>
+          <w:bCs/>
+          <w:color w:val="595959"/>
+          <w:sz w:val="18"/>
+          <w:szCs w:val="18"/>
+        </w:rPr>
+        <w:t>Test Requirements:</w:t>
+      </w:r>
+    </w:p>
+    <w:p>
+      <w:pPr>
+        <w:numPr>
+          <w:ilvl w:val="0"/>
+          <w:numId w:val="10"/>
+        </w:numPr>
+        <w:spacing w:before="100" w:beforeAutospacing="1" w:after="100" w:afterAutospacing="1" w:line="240" w:lineRule="auto"/>
+        <w:textAlignment w:val="baseline"/>
+        <w:rPr>
+          <w:rFonts w:ascii="Calibri" w:eastAsia="Times New Roman" w:hAnsi="Calibri" w:cs="Times New Roman"/>
+          <w:color w:val="595959"/>
+          <w:sz w:val="18"/>
+          <w:szCs w:val="18"/>
+        </w:rPr>
+      </w:pPr>
+      <w:proofErr w:type="spellStart"/>
+      <w:r>
+        <w:rPr>
+          <w:rFonts w:ascii="Calibri" w:eastAsia="Times New Roman" w:hAnsi="Calibri" w:cs="Times New Roman"/>
+          <w:color w:val="595959"/>
+          <w:sz w:val="18"/>
+          <w:szCs w:val="18"/>
+        </w:rPr>
+        <w:t>testScript</w:t>
+      </w:r>
+      <w:proofErr w:type="spellEnd"/>
+      <w:r>
+        <w:rPr>
+          <w:rFonts w:ascii="Calibri" w:eastAsia="Times New Roman" w:hAnsi="Calibri" w:cs="Times New Roman"/>
+          <w:color w:val="595959"/>
+          <w:sz w:val="18"/>
+          <w:szCs w:val="18"/>
+        </w:rPr>
+        <w:t xml:space="preserve"> --&gt; Jarrod</w:t>
+      </w:r>
+    </w:p>
+    <w:p>
+      <w:pPr>
         <w:pStyle w:val="ListParagraph"/>
-      </w:pPr>
-      <w:bookmarkStart w:id="0" w:name="_GoBack"/>
-      <w:bookmarkEnd w:id="0"/>
+        <w:rPr>
+          <w:color w:val="595959" w:themeColor="text1" w:themeTint="A6"/>
+        </w:rPr>
+      </w:pPr>
     </w:p>
     <w:sectPr>
       <w:pgSz w:w="12240" w:h="15840"/>
@@ -92,6 +857,1221 @@
 <file path=word/numbering.xml><?xml version="1.0" encoding="utf-8"?>
 <w:numbering xmlns:wpc="http://schemas.microsoft.com/office/word/2010/wordprocessingCanvas" xmlns:mc="http://schemas.openxmlformats.org/markup-compatibility/2006" xmlns:o="urn:schemas-microsoft-com:office:office" xmlns:r="http://schemas.openxmlformats.org/officeDocument/2006/relationships" xmlns:m="http://schemas.openxmlformats.org/officeDocument/2006/math" xmlns:v="urn:schemas-microsoft-com:vml" xmlns:wp14="http://schemas.microsoft.com/office/word/2010/wordprocessingDrawing" xmlns:wp="http://schemas.openxmlformats.org/drawingml/2006/wordprocessingDrawing" xmlns:w10="urn:schemas-microsoft-com:office:word" xmlns:w="http://schemas.openxmlformats.org/wordprocessingml/2006/main" xmlns:w14="http://schemas.microsoft.com/office/word/2010/wordml" xmlns:wpg="http://schemas.microsoft.com/office/word/2010/wordprocessingGroup" xmlns:wpi="http://schemas.microsoft.com/office/word/2010/wordprocessingInk" xmlns:wne="http://schemas.microsoft.com/office/word/2006/wordml" xmlns:wps="http://schemas.microsoft.com/office/word/2010/wordprocessingShape" mc:Ignorable="w14 wp14">
   <w:abstractNum w:abstractNumId="0">
+    <w:nsid w:val="0A340B84"/>
+    <w:multiLevelType w:val="hybridMultilevel"/>
+    <w:tmpl w:val="19BCBDD4"/>
+    <w:lvl w:ilvl="0" w:tplc="04090001">
+      <w:start w:val="1"/>
+      <w:numFmt w:val="bullet"/>
+      <w:lvlText w:val=""/>
+      <w:lvlJc w:val="left"/>
+      <w:pPr>
+        <w:ind w:left="720" w:hanging="360"/>
+      </w:pPr>
+      <w:rPr>
+        <w:rFonts w:ascii="Symbol" w:hAnsi="Symbol" w:hint="default"/>
+      </w:rPr>
+    </w:lvl>
+    <w:lvl w:ilvl="1" w:tplc="04090003">
+      <w:start w:val="1"/>
+      <w:numFmt w:val="bullet"/>
+      <w:lvlText w:val="o"/>
+      <w:lvlJc w:val="left"/>
+      <w:pPr>
+        <w:ind w:left="1440" w:hanging="360"/>
+      </w:pPr>
+      <w:rPr>
+        <w:rFonts w:ascii="Courier New" w:hAnsi="Courier New" w:cs="Courier New" w:hint="default"/>
+      </w:rPr>
+    </w:lvl>
+    <w:lvl w:ilvl="2" w:tplc="04090005" w:tentative="1">
+      <w:start w:val="1"/>
+      <w:numFmt w:val="bullet"/>
+      <w:lvlText w:val=""/>
+      <w:lvlJc w:val="left"/>
+      <w:pPr>
+        <w:ind w:left="2160" w:hanging="360"/>
+      </w:pPr>
+      <w:rPr>
+        <w:rFonts w:ascii="Wingdings" w:hAnsi="Wingdings" w:hint="default"/>
+      </w:rPr>
+    </w:lvl>
+    <w:lvl w:ilvl="3" w:tplc="04090001" w:tentative="1">
+      <w:start w:val="1"/>
+      <w:numFmt w:val="bullet"/>
+      <w:lvlText w:val=""/>
+      <w:lvlJc w:val="left"/>
+      <w:pPr>
+        <w:ind w:left="2880" w:hanging="360"/>
+      </w:pPr>
+      <w:rPr>
+        <w:rFonts w:ascii="Symbol" w:hAnsi="Symbol" w:hint="default"/>
+      </w:rPr>
+    </w:lvl>
+    <w:lvl w:ilvl="4" w:tplc="04090003" w:tentative="1">
+      <w:start w:val="1"/>
+      <w:numFmt w:val="bullet"/>
+      <w:lvlText w:val="o"/>
+      <w:lvlJc w:val="left"/>
+      <w:pPr>
+        <w:ind w:left="3600" w:hanging="360"/>
+      </w:pPr>
+      <w:rPr>
+        <w:rFonts w:ascii="Courier New" w:hAnsi="Courier New" w:cs="Courier New" w:hint="default"/>
+      </w:rPr>
+    </w:lvl>
+    <w:lvl w:ilvl="5" w:tplc="04090005" w:tentative="1">
+      <w:start w:val="1"/>
+      <w:numFmt w:val="bullet"/>
+      <w:lvlText w:val=""/>
+      <w:lvlJc w:val="left"/>
+      <w:pPr>
+        <w:ind w:left="4320" w:hanging="360"/>
+      </w:pPr>
+      <w:rPr>
+        <w:rFonts w:ascii="Wingdings" w:hAnsi="Wingdings" w:hint="default"/>
+      </w:rPr>
+    </w:lvl>
+    <w:lvl w:ilvl="6" w:tplc="04090001" w:tentative="1">
+      <w:start w:val="1"/>
+      <w:numFmt w:val="bullet"/>
+      <w:lvlText w:val=""/>
+      <w:lvlJc w:val="left"/>
+      <w:pPr>
+        <w:ind w:left="5040" w:hanging="360"/>
+      </w:pPr>
+      <w:rPr>
+        <w:rFonts w:ascii="Symbol" w:hAnsi="Symbol" w:hint="default"/>
+      </w:rPr>
+    </w:lvl>
+    <w:lvl w:ilvl="7" w:tplc="04090003" w:tentative="1">
+      <w:start w:val="1"/>
+      <w:numFmt w:val="bullet"/>
+      <w:lvlText w:val="o"/>
+      <w:lvlJc w:val="left"/>
+      <w:pPr>
+        <w:ind w:left="5760" w:hanging="360"/>
+      </w:pPr>
+      <w:rPr>
+        <w:rFonts w:ascii="Courier New" w:hAnsi="Courier New" w:cs="Courier New" w:hint="default"/>
+      </w:rPr>
+    </w:lvl>
+    <w:lvl w:ilvl="8" w:tplc="04090005" w:tentative="1">
+      <w:start w:val="1"/>
+      <w:numFmt w:val="bullet"/>
+      <w:lvlText w:val=""/>
+      <w:lvlJc w:val="left"/>
+      <w:pPr>
+        <w:ind w:left="6480" w:hanging="360"/>
+      </w:pPr>
+      <w:rPr>
+        <w:rFonts w:ascii="Wingdings" w:hAnsi="Wingdings" w:hint="default"/>
+      </w:rPr>
+    </w:lvl>
+  </w:abstractNum>
+  <w:abstractNum w:abstractNumId="1">
+    <w:nsid w:val="105E2442"/>
+    <w:multiLevelType w:val="multilevel"/>
+    <w:tmpl w:val="4EB0139C"/>
+    <w:lvl w:ilvl="0">
+      <w:start w:val="1"/>
+      <w:numFmt w:val="bullet"/>
+      <w:lvlText w:val=""/>
+      <w:lvlJc w:val="left"/>
+      <w:pPr>
+        <w:tabs>
+          <w:tab w:val="num" w:pos="720"/>
+        </w:tabs>
+        <w:ind w:left="720" w:hanging="360"/>
+      </w:pPr>
+      <w:rPr>
+        <w:rFonts w:ascii="Symbol" w:hAnsi="Symbol" w:hint="default"/>
+        <w:sz w:val="20"/>
+      </w:rPr>
+    </w:lvl>
+    <w:lvl w:ilvl="1">
+      <w:start w:val="1"/>
+      <w:numFmt w:val="bullet"/>
+      <w:lvlText w:val="o"/>
+      <w:lvlJc w:val="left"/>
+      <w:pPr>
+        <w:tabs>
+          <w:tab w:val="num" w:pos="1440"/>
+        </w:tabs>
+        <w:ind w:left="1440" w:hanging="360"/>
+      </w:pPr>
+      <w:rPr>
+        <w:rFonts w:ascii="Courier New" w:hAnsi="Courier New" w:hint="default"/>
+        <w:sz w:val="20"/>
+      </w:rPr>
+    </w:lvl>
+    <w:lvl w:ilvl="2">
+      <w:start w:val="1"/>
+      <w:numFmt w:val="bullet"/>
+      <w:lvlText w:val=""/>
+      <w:lvlJc w:val="left"/>
+      <w:pPr>
+        <w:tabs>
+          <w:tab w:val="num" w:pos="2160"/>
+        </w:tabs>
+        <w:ind w:left="2160" w:hanging="360"/>
+      </w:pPr>
+      <w:rPr>
+        <w:rFonts w:ascii="Wingdings" w:hAnsi="Wingdings" w:hint="default"/>
+        <w:sz w:val="20"/>
+      </w:rPr>
+    </w:lvl>
+    <w:lvl w:ilvl="3" w:tentative="1">
+      <w:start w:val="1"/>
+      <w:numFmt w:val="bullet"/>
+      <w:lvlText w:val=""/>
+      <w:lvlJc w:val="left"/>
+      <w:pPr>
+        <w:tabs>
+          <w:tab w:val="num" w:pos="2880"/>
+        </w:tabs>
+        <w:ind w:left="2880" w:hanging="360"/>
+      </w:pPr>
+      <w:rPr>
+        <w:rFonts w:ascii="Wingdings" w:hAnsi="Wingdings" w:hint="default"/>
+        <w:sz w:val="20"/>
+      </w:rPr>
+    </w:lvl>
+    <w:lvl w:ilvl="4" w:tentative="1">
+      <w:start w:val="1"/>
+      <w:numFmt w:val="bullet"/>
+      <w:lvlText w:val=""/>
+      <w:lvlJc w:val="left"/>
+      <w:pPr>
+        <w:tabs>
+          <w:tab w:val="num" w:pos="3600"/>
+        </w:tabs>
+        <w:ind w:left="3600" w:hanging="360"/>
+      </w:pPr>
+      <w:rPr>
+        <w:rFonts w:ascii="Wingdings" w:hAnsi="Wingdings" w:hint="default"/>
+        <w:sz w:val="20"/>
+      </w:rPr>
+    </w:lvl>
+    <w:lvl w:ilvl="5" w:tentative="1">
+      <w:start w:val="1"/>
+      <w:numFmt w:val="bullet"/>
+      <w:lvlText w:val=""/>
+      <w:lvlJc w:val="left"/>
+      <w:pPr>
+        <w:tabs>
+          <w:tab w:val="num" w:pos="4320"/>
+        </w:tabs>
+        <w:ind w:left="4320" w:hanging="360"/>
+      </w:pPr>
+      <w:rPr>
+        <w:rFonts w:ascii="Wingdings" w:hAnsi="Wingdings" w:hint="default"/>
+        <w:sz w:val="20"/>
+      </w:rPr>
+    </w:lvl>
+    <w:lvl w:ilvl="6" w:tentative="1">
+      <w:start w:val="1"/>
+      <w:numFmt w:val="bullet"/>
+      <w:lvlText w:val=""/>
+      <w:lvlJc w:val="left"/>
+      <w:pPr>
+        <w:tabs>
+          <w:tab w:val="num" w:pos="5040"/>
+        </w:tabs>
+        <w:ind w:left="5040" w:hanging="360"/>
+      </w:pPr>
+      <w:rPr>
+        <w:rFonts w:ascii="Wingdings" w:hAnsi="Wingdings" w:hint="default"/>
+        <w:sz w:val="20"/>
+      </w:rPr>
+    </w:lvl>
+    <w:lvl w:ilvl="7" w:tentative="1">
+      <w:start w:val="1"/>
+      <w:numFmt w:val="bullet"/>
+      <w:lvlText w:val=""/>
+      <w:lvlJc w:val="left"/>
+      <w:pPr>
+        <w:tabs>
+          <w:tab w:val="num" w:pos="5760"/>
+        </w:tabs>
+        <w:ind w:left="5760" w:hanging="360"/>
+      </w:pPr>
+      <w:rPr>
+        <w:rFonts w:ascii="Wingdings" w:hAnsi="Wingdings" w:hint="default"/>
+        <w:sz w:val="20"/>
+      </w:rPr>
+    </w:lvl>
+    <w:lvl w:ilvl="8" w:tentative="1">
+      <w:start w:val="1"/>
+      <w:numFmt w:val="bullet"/>
+      <w:lvlText w:val=""/>
+      <w:lvlJc w:val="left"/>
+      <w:pPr>
+        <w:tabs>
+          <w:tab w:val="num" w:pos="6480"/>
+        </w:tabs>
+        <w:ind w:left="6480" w:hanging="360"/>
+      </w:pPr>
+      <w:rPr>
+        <w:rFonts w:ascii="Wingdings" w:hAnsi="Wingdings" w:hint="default"/>
+        <w:sz w:val="20"/>
+      </w:rPr>
+    </w:lvl>
+  </w:abstractNum>
+  <w:abstractNum w:abstractNumId="2">
+    <w:nsid w:val="126A0F17"/>
+    <w:multiLevelType w:val="hybridMultilevel"/>
+    <w:tmpl w:val="4A8AF25A"/>
+    <w:lvl w:ilvl="0" w:tplc="2EC0EC12">
+      <w:start w:val="1"/>
+      <w:numFmt w:val="bullet"/>
+      <w:lvlText w:val="•"/>
+      <w:lvlJc w:val="left"/>
+      <w:pPr>
+        <w:tabs>
+          <w:tab w:val="num" w:pos="720"/>
+        </w:tabs>
+        <w:ind w:left="720" w:hanging="360"/>
+      </w:pPr>
+      <w:rPr>
+        <w:rFonts w:ascii="Times New Roman" w:hAnsi="Times New Roman" w:hint="default"/>
+      </w:rPr>
+    </w:lvl>
+    <w:lvl w:ilvl="1" w:tplc="18666862" w:tentative="1">
+      <w:start w:val="1"/>
+      <w:numFmt w:val="bullet"/>
+      <w:lvlText w:val="•"/>
+      <w:lvlJc w:val="left"/>
+      <w:pPr>
+        <w:tabs>
+          <w:tab w:val="num" w:pos="1440"/>
+        </w:tabs>
+        <w:ind w:left="1440" w:hanging="360"/>
+      </w:pPr>
+      <w:rPr>
+        <w:rFonts w:ascii="Times New Roman" w:hAnsi="Times New Roman" w:hint="default"/>
+      </w:rPr>
+    </w:lvl>
+    <w:lvl w:ilvl="2" w:tplc="EBACB95A" w:tentative="1">
+      <w:start w:val="1"/>
+      <w:numFmt w:val="bullet"/>
+      <w:lvlText w:val="•"/>
+      <w:lvlJc w:val="left"/>
+      <w:pPr>
+        <w:tabs>
+          <w:tab w:val="num" w:pos="2160"/>
+        </w:tabs>
+        <w:ind w:left="2160" w:hanging="360"/>
+      </w:pPr>
+      <w:rPr>
+        <w:rFonts w:ascii="Times New Roman" w:hAnsi="Times New Roman" w:hint="default"/>
+      </w:rPr>
+    </w:lvl>
+    <w:lvl w:ilvl="3" w:tplc="3718FE40" w:tentative="1">
+      <w:start w:val="1"/>
+      <w:numFmt w:val="bullet"/>
+      <w:lvlText w:val="•"/>
+      <w:lvlJc w:val="left"/>
+      <w:pPr>
+        <w:tabs>
+          <w:tab w:val="num" w:pos="2880"/>
+        </w:tabs>
+        <w:ind w:left="2880" w:hanging="360"/>
+      </w:pPr>
+      <w:rPr>
+        <w:rFonts w:ascii="Times New Roman" w:hAnsi="Times New Roman" w:hint="default"/>
+      </w:rPr>
+    </w:lvl>
+    <w:lvl w:ilvl="4" w:tplc="7974B664" w:tentative="1">
+      <w:start w:val="1"/>
+      <w:numFmt w:val="bullet"/>
+      <w:lvlText w:val="•"/>
+      <w:lvlJc w:val="left"/>
+      <w:pPr>
+        <w:tabs>
+          <w:tab w:val="num" w:pos="3600"/>
+        </w:tabs>
+        <w:ind w:left="3600" w:hanging="360"/>
+      </w:pPr>
+      <w:rPr>
+        <w:rFonts w:ascii="Times New Roman" w:hAnsi="Times New Roman" w:hint="default"/>
+      </w:rPr>
+    </w:lvl>
+    <w:lvl w:ilvl="5" w:tplc="A902256C" w:tentative="1">
+      <w:start w:val="1"/>
+      <w:numFmt w:val="bullet"/>
+      <w:lvlText w:val="•"/>
+      <w:lvlJc w:val="left"/>
+      <w:pPr>
+        <w:tabs>
+          <w:tab w:val="num" w:pos="4320"/>
+        </w:tabs>
+        <w:ind w:left="4320" w:hanging="360"/>
+      </w:pPr>
+      <w:rPr>
+        <w:rFonts w:ascii="Times New Roman" w:hAnsi="Times New Roman" w:hint="default"/>
+      </w:rPr>
+    </w:lvl>
+    <w:lvl w:ilvl="6" w:tplc="FE0499BE" w:tentative="1">
+      <w:start w:val="1"/>
+      <w:numFmt w:val="bullet"/>
+      <w:lvlText w:val="•"/>
+      <w:lvlJc w:val="left"/>
+      <w:pPr>
+        <w:tabs>
+          <w:tab w:val="num" w:pos="5040"/>
+        </w:tabs>
+        <w:ind w:left="5040" w:hanging="360"/>
+      </w:pPr>
+      <w:rPr>
+        <w:rFonts w:ascii="Times New Roman" w:hAnsi="Times New Roman" w:hint="default"/>
+      </w:rPr>
+    </w:lvl>
+    <w:lvl w:ilvl="7" w:tplc="7898E918" w:tentative="1">
+      <w:start w:val="1"/>
+      <w:numFmt w:val="bullet"/>
+      <w:lvlText w:val="•"/>
+      <w:lvlJc w:val="left"/>
+      <w:pPr>
+        <w:tabs>
+          <w:tab w:val="num" w:pos="5760"/>
+        </w:tabs>
+        <w:ind w:left="5760" w:hanging="360"/>
+      </w:pPr>
+      <w:rPr>
+        <w:rFonts w:ascii="Times New Roman" w:hAnsi="Times New Roman" w:hint="default"/>
+      </w:rPr>
+    </w:lvl>
+    <w:lvl w:ilvl="8" w:tplc="BC3820DC" w:tentative="1">
+      <w:start w:val="1"/>
+      <w:numFmt w:val="bullet"/>
+      <w:lvlText w:val="•"/>
+      <w:lvlJc w:val="left"/>
+      <w:pPr>
+        <w:tabs>
+          <w:tab w:val="num" w:pos="6480"/>
+        </w:tabs>
+        <w:ind w:left="6480" w:hanging="360"/>
+      </w:pPr>
+      <w:rPr>
+        <w:rFonts w:ascii="Times New Roman" w:hAnsi="Times New Roman" w:hint="default"/>
+      </w:rPr>
+    </w:lvl>
+  </w:abstractNum>
+  <w:abstractNum w:abstractNumId="3">
+    <w:nsid w:val="276622AD"/>
+    <w:multiLevelType w:val="multilevel"/>
+    <w:tmpl w:val="0FB27F7E"/>
+    <w:lvl w:ilvl="0">
+      <w:start w:val="1"/>
+      <w:numFmt w:val="bullet"/>
+      <w:lvlText w:val=""/>
+      <w:lvlJc w:val="left"/>
+      <w:pPr>
+        <w:tabs>
+          <w:tab w:val="num" w:pos="720"/>
+        </w:tabs>
+        <w:ind w:left="720" w:hanging="360"/>
+      </w:pPr>
+      <w:rPr>
+        <w:rFonts w:ascii="Symbol" w:hAnsi="Symbol" w:hint="default"/>
+        <w:sz w:val="20"/>
+      </w:rPr>
+    </w:lvl>
+    <w:lvl w:ilvl="1" w:tentative="1">
+      <w:start w:val="1"/>
+      <w:numFmt w:val="bullet"/>
+      <w:lvlText w:val="o"/>
+      <w:lvlJc w:val="left"/>
+      <w:pPr>
+        <w:tabs>
+          <w:tab w:val="num" w:pos="1440"/>
+        </w:tabs>
+        <w:ind w:left="1440" w:hanging="360"/>
+      </w:pPr>
+      <w:rPr>
+        <w:rFonts w:ascii="Courier New" w:hAnsi="Courier New" w:hint="default"/>
+        <w:sz w:val="20"/>
+      </w:rPr>
+    </w:lvl>
+    <w:lvl w:ilvl="2" w:tentative="1">
+      <w:start w:val="1"/>
+      <w:numFmt w:val="bullet"/>
+      <w:lvlText w:val=""/>
+      <w:lvlJc w:val="left"/>
+      <w:pPr>
+        <w:tabs>
+          <w:tab w:val="num" w:pos="2160"/>
+        </w:tabs>
+        <w:ind w:left="2160" w:hanging="360"/>
+      </w:pPr>
+      <w:rPr>
+        <w:rFonts w:ascii="Wingdings" w:hAnsi="Wingdings" w:hint="default"/>
+        <w:sz w:val="20"/>
+      </w:rPr>
+    </w:lvl>
+    <w:lvl w:ilvl="3" w:tentative="1">
+      <w:start w:val="1"/>
+      <w:numFmt w:val="bullet"/>
+      <w:lvlText w:val=""/>
+      <w:lvlJc w:val="left"/>
+      <w:pPr>
+        <w:tabs>
+          <w:tab w:val="num" w:pos="2880"/>
+        </w:tabs>
+        <w:ind w:left="2880" w:hanging="360"/>
+      </w:pPr>
+      <w:rPr>
+        <w:rFonts w:ascii="Wingdings" w:hAnsi="Wingdings" w:hint="default"/>
+        <w:sz w:val="20"/>
+      </w:rPr>
+    </w:lvl>
+    <w:lvl w:ilvl="4" w:tentative="1">
+      <w:start w:val="1"/>
+      <w:numFmt w:val="bullet"/>
+      <w:lvlText w:val=""/>
+      <w:lvlJc w:val="left"/>
+      <w:pPr>
+        <w:tabs>
+          <w:tab w:val="num" w:pos="3600"/>
+        </w:tabs>
+        <w:ind w:left="3600" w:hanging="360"/>
+      </w:pPr>
+      <w:rPr>
+        <w:rFonts w:ascii="Wingdings" w:hAnsi="Wingdings" w:hint="default"/>
+        <w:sz w:val="20"/>
+      </w:rPr>
+    </w:lvl>
+    <w:lvl w:ilvl="5" w:tentative="1">
+      <w:start w:val="1"/>
+      <w:numFmt w:val="bullet"/>
+      <w:lvlText w:val=""/>
+      <w:lvlJc w:val="left"/>
+      <w:pPr>
+        <w:tabs>
+          <w:tab w:val="num" w:pos="4320"/>
+        </w:tabs>
+        <w:ind w:left="4320" w:hanging="360"/>
+      </w:pPr>
+      <w:rPr>
+        <w:rFonts w:ascii="Wingdings" w:hAnsi="Wingdings" w:hint="default"/>
+        <w:sz w:val="20"/>
+      </w:rPr>
+    </w:lvl>
+    <w:lvl w:ilvl="6" w:tentative="1">
+      <w:start w:val="1"/>
+      <w:numFmt w:val="bullet"/>
+      <w:lvlText w:val=""/>
+      <w:lvlJc w:val="left"/>
+      <w:pPr>
+        <w:tabs>
+          <w:tab w:val="num" w:pos="5040"/>
+        </w:tabs>
+        <w:ind w:left="5040" w:hanging="360"/>
+      </w:pPr>
+      <w:rPr>
+        <w:rFonts w:ascii="Wingdings" w:hAnsi="Wingdings" w:hint="default"/>
+        <w:sz w:val="20"/>
+      </w:rPr>
+    </w:lvl>
+    <w:lvl w:ilvl="7" w:tentative="1">
+      <w:start w:val="1"/>
+      <w:numFmt w:val="bullet"/>
+      <w:lvlText w:val=""/>
+      <w:lvlJc w:val="left"/>
+      <w:pPr>
+        <w:tabs>
+          <w:tab w:val="num" w:pos="5760"/>
+        </w:tabs>
+        <w:ind w:left="5760" w:hanging="360"/>
+      </w:pPr>
+      <w:rPr>
+        <w:rFonts w:ascii="Wingdings" w:hAnsi="Wingdings" w:hint="default"/>
+        <w:sz w:val="20"/>
+      </w:rPr>
+    </w:lvl>
+    <w:lvl w:ilvl="8" w:tentative="1">
+      <w:start w:val="1"/>
+      <w:numFmt w:val="bullet"/>
+      <w:lvlText w:val=""/>
+      <w:lvlJc w:val="left"/>
+      <w:pPr>
+        <w:tabs>
+          <w:tab w:val="num" w:pos="6480"/>
+        </w:tabs>
+        <w:ind w:left="6480" w:hanging="360"/>
+      </w:pPr>
+      <w:rPr>
+        <w:rFonts w:ascii="Wingdings" w:hAnsi="Wingdings" w:hint="default"/>
+        <w:sz w:val="20"/>
+      </w:rPr>
+    </w:lvl>
+  </w:abstractNum>
+  <w:abstractNum w:abstractNumId="4">
+    <w:nsid w:val="35971450"/>
+    <w:multiLevelType w:val="multilevel"/>
+    <w:tmpl w:val="DD1AB0D4"/>
+    <w:lvl w:ilvl="0">
+      <w:start w:val="1"/>
+      <w:numFmt w:val="bullet"/>
+      <w:lvlText w:val=""/>
+      <w:lvlJc w:val="left"/>
+      <w:pPr>
+        <w:tabs>
+          <w:tab w:val="num" w:pos="720"/>
+        </w:tabs>
+        <w:ind w:left="720" w:hanging="360"/>
+      </w:pPr>
+      <w:rPr>
+        <w:rFonts w:ascii="Symbol" w:hAnsi="Symbol" w:hint="default"/>
+        <w:sz w:val="20"/>
+      </w:rPr>
+    </w:lvl>
+    <w:lvl w:ilvl="1">
+      <w:start w:val="1"/>
+      <w:numFmt w:val="bullet"/>
+      <w:lvlText w:val="o"/>
+      <w:lvlJc w:val="left"/>
+      <w:pPr>
+        <w:tabs>
+          <w:tab w:val="num" w:pos="1440"/>
+        </w:tabs>
+        <w:ind w:left="1440" w:hanging="360"/>
+      </w:pPr>
+      <w:rPr>
+        <w:rFonts w:ascii="Courier New" w:hAnsi="Courier New" w:hint="default"/>
+        <w:sz w:val="20"/>
+      </w:rPr>
+    </w:lvl>
+    <w:lvl w:ilvl="2">
+      <w:start w:val="1"/>
+      <w:numFmt w:val="bullet"/>
+      <w:lvlText w:val=""/>
+      <w:lvlJc w:val="left"/>
+      <w:pPr>
+        <w:tabs>
+          <w:tab w:val="num" w:pos="2160"/>
+        </w:tabs>
+        <w:ind w:left="2160" w:hanging="360"/>
+      </w:pPr>
+      <w:rPr>
+        <w:rFonts w:ascii="Wingdings" w:hAnsi="Wingdings" w:hint="default"/>
+        <w:sz w:val="20"/>
+      </w:rPr>
+    </w:lvl>
+    <w:lvl w:ilvl="3" w:tentative="1">
+      <w:start w:val="1"/>
+      <w:numFmt w:val="bullet"/>
+      <w:lvlText w:val=""/>
+      <w:lvlJc w:val="left"/>
+      <w:pPr>
+        <w:tabs>
+          <w:tab w:val="num" w:pos="2880"/>
+        </w:tabs>
+        <w:ind w:left="2880" w:hanging="360"/>
+      </w:pPr>
+      <w:rPr>
+        <w:rFonts w:ascii="Wingdings" w:hAnsi="Wingdings" w:hint="default"/>
+        <w:sz w:val="20"/>
+      </w:rPr>
+    </w:lvl>
+    <w:lvl w:ilvl="4" w:tentative="1">
+      <w:start w:val="1"/>
+      <w:numFmt w:val="bullet"/>
+      <w:lvlText w:val=""/>
+      <w:lvlJc w:val="left"/>
+      <w:pPr>
+        <w:tabs>
+          <w:tab w:val="num" w:pos="3600"/>
+        </w:tabs>
+        <w:ind w:left="3600" w:hanging="360"/>
+      </w:pPr>
+      <w:rPr>
+        <w:rFonts w:ascii="Wingdings" w:hAnsi="Wingdings" w:hint="default"/>
+        <w:sz w:val="20"/>
+      </w:rPr>
+    </w:lvl>
+    <w:lvl w:ilvl="5" w:tentative="1">
+      <w:start w:val="1"/>
+      <w:numFmt w:val="bullet"/>
+      <w:lvlText w:val=""/>
+      <w:lvlJc w:val="left"/>
+      <w:pPr>
+        <w:tabs>
+          <w:tab w:val="num" w:pos="4320"/>
+        </w:tabs>
+        <w:ind w:left="4320" w:hanging="360"/>
+      </w:pPr>
+      <w:rPr>
+        <w:rFonts w:ascii="Wingdings" w:hAnsi="Wingdings" w:hint="default"/>
+        <w:sz w:val="20"/>
+      </w:rPr>
+    </w:lvl>
+    <w:lvl w:ilvl="6" w:tentative="1">
+      <w:start w:val="1"/>
+      <w:numFmt w:val="bullet"/>
+      <w:lvlText w:val=""/>
+      <w:lvlJc w:val="left"/>
+      <w:pPr>
+        <w:tabs>
+          <w:tab w:val="num" w:pos="5040"/>
+        </w:tabs>
+        <w:ind w:left="5040" w:hanging="360"/>
+      </w:pPr>
+      <w:rPr>
+        <w:rFonts w:ascii="Wingdings" w:hAnsi="Wingdings" w:hint="default"/>
+        <w:sz w:val="20"/>
+      </w:rPr>
+    </w:lvl>
+    <w:lvl w:ilvl="7" w:tentative="1">
+      <w:start w:val="1"/>
+      <w:numFmt w:val="bullet"/>
+      <w:lvlText w:val=""/>
+      <w:lvlJc w:val="left"/>
+      <w:pPr>
+        <w:tabs>
+          <w:tab w:val="num" w:pos="5760"/>
+        </w:tabs>
+        <w:ind w:left="5760" w:hanging="360"/>
+      </w:pPr>
+      <w:rPr>
+        <w:rFonts w:ascii="Wingdings" w:hAnsi="Wingdings" w:hint="default"/>
+        <w:sz w:val="20"/>
+      </w:rPr>
+    </w:lvl>
+    <w:lvl w:ilvl="8" w:tentative="1">
+      <w:start w:val="1"/>
+      <w:numFmt w:val="bullet"/>
+      <w:lvlText w:val=""/>
+      <w:lvlJc w:val="left"/>
+      <w:pPr>
+        <w:tabs>
+          <w:tab w:val="num" w:pos="6480"/>
+        </w:tabs>
+        <w:ind w:left="6480" w:hanging="360"/>
+      </w:pPr>
+      <w:rPr>
+        <w:rFonts w:ascii="Wingdings" w:hAnsi="Wingdings" w:hint="default"/>
+        <w:sz w:val="20"/>
+      </w:rPr>
+    </w:lvl>
+  </w:abstractNum>
+  <w:abstractNum w:abstractNumId="5">
+    <w:nsid w:val="497A0D5E"/>
+    <w:multiLevelType w:val="hybridMultilevel"/>
+    <w:tmpl w:val="21983B80"/>
+    <w:lvl w:ilvl="0" w:tplc="00A0431A">
+      <w:start w:val="1"/>
+      <w:numFmt w:val="bullet"/>
+      <w:lvlText w:val="•"/>
+      <w:lvlJc w:val="left"/>
+      <w:pPr>
+        <w:tabs>
+          <w:tab w:val="num" w:pos="720"/>
+        </w:tabs>
+        <w:ind w:left="720" w:hanging="360"/>
+      </w:pPr>
+      <w:rPr>
+        <w:rFonts w:ascii="Times New Roman" w:hAnsi="Times New Roman" w:hint="default"/>
+      </w:rPr>
+    </w:lvl>
+    <w:lvl w:ilvl="1" w:tplc="C158DFEE" w:tentative="1">
+      <w:start w:val="1"/>
+      <w:numFmt w:val="bullet"/>
+      <w:lvlText w:val="•"/>
+      <w:lvlJc w:val="left"/>
+      <w:pPr>
+        <w:tabs>
+          <w:tab w:val="num" w:pos="1440"/>
+        </w:tabs>
+        <w:ind w:left="1440" w:hanging="360"/>
+      </w:pPr>
+      <w:rPr>
+        <w:rFonts w:ascii="Times New Roman" w:hAnsi="Times New Roman" w:hint="default"/>
+      </w:rPr>
+    </w:lvl>
+    <w:lvl w:ilvl="2" w:tplc="6550152A" w:tentative="1">
+      <w:start w:val="1"/>
+      <w:numFmt w:val="bullet"/>
+      <w:lvlText w:val="•"/>
+      <w:lvlJc w:val="left"/>
+      <w:pPr>
+        <w:tabs>
+          <w:tab w:val="num" w:pos="2160"/>
+        </w:tabs>
+        <w:ind w:left="2160" w:hanging="360"/>
+      </w:pPr>
+      <w:rPr>
+        <w:rFonts w:ascii="Times New Roman" w:hAnsi="Times New Roman" w:hint="default"/>
+      </w:rPr>
+    </w:lvl>
+    <w:lvl w:ilvl="3" w:tplc="4364E3BA" w:tentative="1">
+      <w:start w:val="1"/>
+      <w:numFmt w:val="bullet"/>
+      <w:lvlText w:val="•"/>
+      <w:lvlJc w:val="left"/>
+      <w:pPr>
+        <w:tabs>
+          <w:tab w:val="num" w:pos="2880"/>
+        </w:tabs>
+        <w:ind w:left="2880" w:hanging="360"/>
+      </w:pPr>
+      <w:rPr>
+        <w:rFonts w:ascii="Times New Roman" w:hAnsi="Times New Roman" w:hint="default"/>
+      </w:rPr>
+    </w:lvl>
+    <w:lvl w:ilvl="4" w:tplc="FBC688AE" w:tentative="1">
+      <w:start w:val="1"/>
+      <w:numFmt w:val="bullet"/>
+      <w:lvlText w:val="•"/>
+      <w:lvlJc w:val="left"/>
+      <w:pPr>
+        <w:tabs>
+          <w:tab w:val="num" w:pos="3600"/>
+        </w:tabs>
+        <w:ind w:left="3600" w:hanging="360"/>
+      </w:pPr>
+      <w:rPr>
+        <w:rFonts w:ascii="Times New Roman" w:hAnsi="Times New Roman" w:hint="default"/>
+      </w:rPr>
+    </w:lvl>
+    <w:lvl w:ilvl="5" w:tplc="E48212BA" w:tentative="1">
+      <w:start w:val="1"/>
+      <w:numFmt w:val="bullet"/>
+      <w:lvlText w:val="•"/>
+      <w:lvlJc w:val="left"/>
+      <w:pPr>
+        <w:tabs>
+          <w:tab w:val="num" w:pos="4320"/>
+        </w:tabs>
+        <w:ind w:left="4320" w:hanging="360"/>
+      </w:pPr>
+      <w:rPr>
+        <w:rFonts w:ascii="Times New Roman" w:hAnsi="Times New Roman" w:hint="default"/>
+      </w:rPr>
+    </w:lvl>
+    <w:lvl w:ilvl="6" w:tplc="C4DA6AAA" w:tentative="1">
+      <w:start w:val="1"/>
+      <w:numFmt w:val="bullet"/>
+      <w:lvlText w:val="•"/>
+      <w:lvlJc w:val="left"/>
+      <w:pPr>
+        <w:tabs>
+          <w:tab w:val="num" w:pos="5040"/>
+        </w:tabs>
+        <w:ind w:left="5040" w:hanging="360"/>
+      </w:pPr>
+      <w:rPr>
+        <w:rFonts w:ascii="Times New Roman" w:hAnsi="Times New Roman" w:hint="default"/>
+      </w:rPr>
+    </w:lvl>
+    <w:lvl w:ilvl="7" w:tplc="661498B2" w:tentative="1">
+      <w:start w:val="1"/>
+      <w:numFmt w:val="bullet"/>
+      <w:lvlText w:val="•"/>
+      <w:lvlJc w:val="left"/>
+      <w:pPr>
+        <w:tabs>
+          <w:tab w:val="num" w:pos="5760"/>
+        </w:tabs>
+        <w:ind w:left="5760" w:hanging="360"/>
+      </w:pPr>
+      <w:rPr>
+        <w:rFonts w:ascii="Times New Roman" w:hAnsi="Times New Roman" w:hint="default"/>
+      </w:rPr>
+    </w:lvl>
+    <w:lvl w:ilvl="8" w:tplc="5F165BC8" w:tentative="1">
+      <w:start w:val="1"/>
+      <w:numFmt w:val="bullet"/>
+      <w:lvlText w:val="•"/>
+      <w:lvlJc w:val="left"/>
+      <w:pPr>
+        <w:tabs>
+          <w:tab w:val="num" w:pos="6480"/>
+        </w:tabs>
+        <w:ind w:left="6480" w:hanging="360"/>
+      </w:pPr>
+      <w:rPr>
+        <w:rFonts w:ascii="Times New Roman" w:hAnsi="Times New Roman" w:hint="default"/>
+      </w:rPr>
+    </w:lvl>
+  </w:abstractNum>
+  <w:abstractNum w:abstractNumId="6">
+    <w:nsid w:val="54CA0481"/>
+    <w:multiLevelType w:val="multilevel"/>
+    <w:tmpl w:val="15A24960"/>
+    <w:lvl w:ilvl="0">
+      <w:start w:val="1"/>
+      <w:numFmt w:val="bullet"/>
+      <w:lvlText w:val=""/>
+      <w:lvlJc w:val="left"/>
+      <w:pPr>
+        <w:tabs>
+          <w:tab w:val="num" w:pos="720"/>
+        </w:tabs>
+        <w:ind w:left="720" w:hanging="360"/>
+      </w:pPr>
+      <w:rPr>
+        <w:rFonts w:ascii="Symbol" w:hAnsi="Symbol" w:hint="default"/>
+        <w:sz w:val="20"/>
+      </w:rPr>
+    </w:lvl>
+    <w:lvl w:ilvl="1" w:tentative="1">
+      <w:start w:val="1"/>
+      <w:numFmt w:val="bullet"/>
+      <w:lvlText w:val="o"/>
+      <w:lvlJc w:val="left"/>
+      <w:pPr>
+        <w:tabs>
+          <w:tab w:val="num" w:pos="1440"/>
+        </w:tabs>
+        <w:ind w:left="1440" w:hanging="360"/>
+      </w:pPr>
+      <w:rPr>
+        <w:rFonts w:ascii="Courier New" w:hAnsi="Courier New" w:hint="default"/>
+        <w:sz w:val="20"/>
+      </w:rPr>
+    </w:lvl>
+    <w:lvl w:ilvl="2" w:tentative="1">
+      <w:start w:val="1"/>
+      <w:numFmt w:val="bullet"/>
+      <w:lvlText w:val=""/>
+      <w:lvlJc w:val="left"/>
+      <w:pPr>
+        <w:tabs>
+          <w:tab w:val="num" w:pos="2160"/>
+        </w:tabs>
+        <w:ind w:left="2160" w:hanging="360"/>
+      </w:pPr>
+      <w:rPr>
+        <w:rFonts w:ascii="Wingdings" w:hAnsi="Wingdings" w:hint="default"/>
+        <w:sz w:val="20"/>
+      </w:rPr>
+    </w:lvl>
+    <w:lvl w:ilvl="3" w:tentative="1">
+      <w:start w:val="1"/>
+      <w:numFmt w:val="bullet"/>
+      <w:lvlText w:val=""/>
+      <w:lvlJc w:val="left"/>
+      <w:pPr>
+        <w:tabs>
+          <w:tab w:val="num" w:pos="2880"/>
+        </w:tabs>
+        <w:ind w:left="2880" w:hanging="360"/>
+      </w:pPr>
+      <w:rPr>
+        <w:rFonts w:ascii="Wingdings" w:hAnsi="Wingdings" w:hint="default"/>
+        <w:sz w:val="20"/>
+      </w:rPr>
+    </w:lvl>
+    <w:lvl w:ilvl="4" w:tentative="1">
+      <w:start w:val="1"/>
+      <w:numFmt w:val="bullet"/>
+      <w:lvlText w:val=""/>
+      <w:lvlJc w:val="left"/>
+      <w:pPr>
+        <w:tabs>
+          <w:tab w:val="num" w:pos="3600"/>
+        </w:tabs>
+        <w:ind w:left="3600" w:hanging="360"/>
+      </w:pPr>
+      <w:rPr>
+        <w:rFonts w:ascii="Wingdings" w:hAnsi="Wingdings" w:hint="default"/>
+        <w:sz w:val="20"/>
+      </w:rPr>
+    </w:lvl>
+    <w:lvl w:ilvl="5" w:tentative="1">
+      <w:start w:val="1"/>
+      <w:numFmt w:val="bullet"/>
+      <w:lvlText w:val=""/>
+      <w:lvlJc w:val="left"/>
+      <w:pPr>
+        <w:tabs>
+          <w:tab w:val="num" w:pos="4320"/>
+        </w:tabs>
+        <w:ind w:left="4320" w:hanging="360"/>
+      </w:pPr>
+      <w:rPr>
+        <w:rFonts w:ascii="Wingdings" w:hAnsi="Wingdings" w:hint="default"/>
+        <w:sz w:val="20"/>
+      </w:rPr>
+    </w:lvl>
+    <w:lvl w:ilvl="6" w:tentative="1">
+      <w:start w:val="1"/>
+      <w:numFmt w:val="bullet"/>
+      <w:lvlText w:val=""/>
+      <w:lvlJc w:val="left"/>
+      <w:pPr>
+        <w:tabs>
+          <w:tab w:val="num" w:pos="5040"/>
+        </w:tabs>
+        <w:ind w:left="5040" w:hanging="360"/>
+      </w:pPr>
+      <w:rPr>
+        <w:rFonts w:ascii="Wingdings" w:hAnsi="Wingdings" w:hint="default"/>
+        <w:sz w:val="20"/>
+      </w:rPr>
+    </w:lvl>
+    <w:lvl w:ilvl="7" w:tentative="1">
+      <w:start w:val="1"/>
+      <w:numFmt w:val="bullet"/>
+      <w:lvlText w:val=""/>
+      <w:lvlJc w:val="left"/>
+      <w:pPr>
+        <w:tabs>
+          <w:tab w:val="num" w:pos="5760"/>
+        </w:tabs>
+        <w:ind w:left="5760" w:hanging="360"/>
+      </w:pPr>
+      <w:rPr>
+        <w:rFonts w:ascii="Wingdings" w:hAnsi="Wingdings" w:hint="default"/>
+        <w:sz w:val="20"/>
+      </w:rPr>
+    </w:lvl>
+    <w:lvl w:ilvl="8" w:tentative="1">
+      <w:start w:val="1"/>
+      <w:numFmt w:val="bullet"/>
+      <w:lvlText w:val=""/>
+      <w:lvlJc w:val="left"/>
+      <w:pPr>
+        <w:tabs>
+          <w:tab w:val="num" w:pos="6480"/>
+        </w:tabs>
+        <w:ind w:left="6480" w:hanging="360"/>
+      </w:pPr>
+      <w:rPr>
+        <w:rFonts w:ascii="Wingdings" w:hAnsi="Wingdings" w:hint="default"/>
+        <w:sz w:val="20"/>
+      </w:rPr>
+    </w:lvl>
+  </w:abstractNum>
+  <w:abstractNum w:abstractNumId="7">
+    <w:nsid w:val="56B36AAD"/>
+    <w:multiLevelType w:val="hybridMultilevel"/>
+    <w:tmpl w:val="5832F8EA"/>
+    <w:lvl w:ilvl="0" w:tplc="04090001">
+      <w:start w:val="1"/>
+      <w:numFmt w:val="bullet"/>
+      <w:lvlText w:val=""/>
+      <w:lvlJc w:val="left"/>
+      <w:pPr>
+        <w:ind w:left="720" w:hanging="360"/>
+      </w:pPr>
+      <w:rPr>
+        <w:rFonts w:ascii="Symbol" w:hAnsi="Symbol" w:hint="default"/>
+      </w:rPr>
+    </w:lvl>
+    <w:lvl w:ilvl="1" w:tplc="04090003" w:tentative="1">
+      <w:start w:val="1"/>
+      <w:numFmt w:val="bullet"/>
+      <w:lvlText w:val="o"/>
+      <w:lvlJc w:val="left"/>
+      <w:pPr>
+        <w:ind w:left="1440" w:hanging="360"/>
+      </w:pPr>
+      <w:rPr>
+        <w:rFonts w:ascii="Courier New" w:hAnsi="Courier New" w:cs="Courier New" w:hint="default"/>
+      </w:rPr>
+    </w:lvl>
+    <w:lvl w:ilvl="2" w:tplc="04090005" w:tentative="1">
+      <w:start w:val="1"/>
+      <w:numFmt w:val="bullet"/>
+      <w:lvlText w:val=""/>
+      <w:lvlJc w:val="left"/>
+      <w:pPr>
+        <w:ind w:left="2160" w:hanging="360"/>
+      </w:pPr>
+      <w:rPr>
+        <w:rFonts w:ascii="Wingdings" w:hAnsi="Wingdings" w:hint="default"/>
+      </w:rPr>
+    </w:lvl>
+    <w:lvl w:ilvl="3" w:tplc="04090001" w:tentative="1">
+      <w:start w:val="1"/>
+      <w:numFmt w:val="bullet"/>
+      <w:lvlText w:val=""/>
+      <w:lvlJc w:val="left"/>
+      <w:pPr>
+        <w:ind w:left="2880" w:hanging="360"/>
+      </w:pPr>
+      <w:rPr>
+        <w:rFonts w:ascii="Symbol" w:hAnsi="Symbol" w:hint="default"/>
+      </w:rPr>
+    </w:lvl>
+    <w:lvl w:ilvl="4" w:tplc="04090003" w:tentative="1">
+      <w:start w:val="1"/>
+      <w:numFmt w:val="bullet"/>
+      <w:lvlText w:val="o"/>
+      <w:lvlJc w:val="left"/>
+      <w:pPr>
+        <w:ind w:left="3600" w:hanging="360"/>
+      </w:pPr>
+      <w:rPr>
+        <w:rFonts w:ascii="Courier New" w:hAnsi="Courier New" w:cs="Courier New" w:hint="default"/>
+      </w:rPr>
+    </w:lvl>
+    <w:lvl w:ilvl="5" w:tplc="04090005" w:tentative="1">
+      <w:start w:val="1"/>
+      <w:numFmt w:val="bullet"/>
+      <w:lvlText w:val=""/>
+      <w:lvlJc w:val="left"/>
+      <w:pPr>
+        <w:ind w:left="4320" w:hanging="360"/>
+      </w:pPr>
+      <w:rPr>
+        <w:rFonts w:ascii="Wingdings" w:hAnsi="Wingdings" w:hint="default"/>
+      </w:rPr>
+    </w:lvl>
+    <w:lvl w:ilvl="6" w:tplc="04090001" w:tentative="1">
+      <w:start w:val="1"/>
+      <w:numFmt w:val="bullet"/>
+      <w:lvlText w:val=""/>
+      <w:lvlJc w:val="left"/>
+      <w:pPr>
+        <w:ind w:left="5040" w:hanging="360"/>
+      </w:pPr>
+      <w:rPr>
+        <w:rFonts w:ascii="Symbol" w:hAnsi="Symbol" w:hint="default"/>
+      </w:rPr>
+    </w:lvl>
+    <w:lvl w:ilvl="7" w:tplc="04090003" w:tentative="1">
+      <w:start w:val="1"/>
+      <w:numFmt w:val="bullet"/>
+      <w:lvlText w:val="o"/>
+      <w:lvlJc w:val="left"/>
+      <w:pPr>
+        <w:ind w:left="5760" w:hanging="360"/>
+      </w:pPr>
+      <w:rPr>
+        <w:rFonts w:ascii="Courier New" w:hAnsi="Courier New" w:cs="Courier New" w:hint="default"/>
+      </w:rPr>
+    </w:lvl>
+    <w:lvl w:ilvl="8" w:tplc="04090005" w:tentative="1">
+      <w:start w:val="1"/>
+      <w:numFmt w:val="bullet"/>
+      <w:lvlText w:val=""/>
+      <w:lvlJc w:val="left"/>
+      <w:pPr>
+        <w:ind w:left="6480" w:hanging="360"/>
+      </w:pPr>
+      <w:rPr>
+        <w:rFonts w:ascii="Wingdings" w:hAnsi="Wingdings" w:hint="default"/>
+      </w:rPr>
+    </w:lvl>
+  </w:abstractNum>
+  <w:abstractNum w:abstractNumId="8">
+    <w:nsid w:val="623602BB"/>
+    <w:multiLevelType w:val="hybridMultilevel"/>
+    <w:tmpl w:val="BF7A4ACE"/>
+    <w:lvl w:ilvl="0" w:tplc="04090001">
+      <w:start w:val="1"/>
+      <w:numFmt w:val="bullet"/>
+      <w:lvlText w:val=""/>
+      <w:lvlJc w:val="left"/>
+      <w:pPr>
+        <w:ind w:left="720" w:hanging="360"/>
+      </w:pPr>
+      <w:rPr>
+        <w:rFonts w:ascii="Symbol" w:hAnsi="Symbol" w:hint="default"/>
+      </w:rPr>
+    </w:lvl>
+    <w:lvl w:ilvl="1" w:tplc="04090003">
+      <w:start w:val="1"/>
+      <w:numFmt w:val="bullet"/>
+      <w:lvlText w:val="o"/>
+      <w:lvlJc w:val="left"/>
+      <w:pPr>
+        <w:ind w:left="1440" w:hanging="360"/>
+      </w:pPr>
+      <w:rPr>
+        <w:rFonts w:ascii="Courier New" w:hAnsi="Courier New" w:cs="Courier New" w:hint="default"/>
+      </w:rPr>
+    </w:lvl>
+    <w:lvl w:ilvl="2" w:tplc="04090005" w:tentative="1">
+      <w:start w:val="1"/>
+      <w:numFmt w:val="bullet"/>
+      <w:lvlText w:val=""/>
+      <w:lvlJc w:val="left"/>
+      <w:pPr>
+        <w:ind w:left="2160" w:hanging="360"/>
+      </w:pPr>
+      <w:rPr>
+        <w:rFonts w:ascii="Wingdings" w:hAnsi="Wingdings" w:hint="default"/>
+      </w:rPr>
+    </w:lvl>
+    <w:lvl w:ilvl="3" w:tplc="04090001" w:tentative="1">
+      <w:start w:val="1"/>
+      <w:numFmt w:val="bullet"/>
+      <w:lvlText w:val=""/>
+      <w:lvlJc w:val="left"/>
+      <w:pPr>
+        <w:ind w:left="2880" w:hanging="360"/>
+      </w:pPr>
+      <w:rPr>
+        <w:rFonts w:ascii="Symbol" w:hAnsi="Symbol" w:hint="default"/>
+      </w:rPr>
+    </w:lvl>
+    <w:lvl w:ilvl="4" w:tplc="04090003" w:tentative="1">
+      <w:start w:val="1"/>
+      <w:numFmt w:val="bullet"/>
+      <w:lvlText w:val="o"/>
+      <w:lvlJc w:val="left"/>
+      <w:pPr>
+        <w:ind w:left="3600" w:hanging="360"/>
+      </w:pPr>
+      <w:rPr>
+        <w:rFonts w:ascii="Courier New" w:hAnsi="Courier New" w:cs="Courier New" w:hint="default"/>
+      </w:rPr>
+    </w:lvl>
+    <w:lvl w:ilvl="5" w:tplc="04090005" w:tentative="1">
+      <w:start w:val="1"/>
+      <w:numFmt w:val="bullet"/>
+      <w:lvlText w:val=""/>
+      <w:lvlJc w:val="left"/>
+      <w:pPr>
+        <w:ind w:left="4320" w:hanging="360"/>
+      </w:pPr>
+      <w:rPr>
+        <w:rFonts w:ascii="Wingdings" w:hAnsi="Wingdings" w:hint="default"/>
+      </w:rPr>
+    </w:lvl>
+    <w:lvl w:ilvl="6" w:tplc="04090001" w:tentative="1">
+      <w:start w:val="1"/>
+      <w:numFmt w:val="bullet"/>
+      <w:lvlText w:val=""/>
+      <w:lvlJc w:val="left"/>
+      <w:pPr>
+        <w:ind w:left="5040" w:hanging="360"/>
+      </w:pPr>
+      <w:rPr>
+        <w:rFonts w:ascii="Symbol" w:hAnsi="Symbol" w:hint="default"/>
+      </w:rPr>
+    </w:lvl>
+    <w:lvl w:ilvl="7" w:tplc="04090003" w:tentative="1">
+      <w:start w:val="1"/>
+      <w:numFmt w:val="bullet"/>
+      <w:lvlText w:val="o"/>
+      <w:lvlJc w:val="left"/>
+      <w:pPr>
+        <w:ind w:left="5760" w:hanging="360"/>
+      </w:pPr>
+      <w:rPr>
+        <w:rFonts w:ascii="Courier New" w:hAnsi="Courier New" w:cs="Courier New" w:hint="default"/>
+      </w:rPr>
+    </w:lvl>
+    <w:lvl w:ilvl="8" w:tplc="04090005" w:tentative="1">
+      <w:start w:val="1"/>
+      <w:numFmt w:val="bullet"/>
+      <w:lvlText w:val=""/>
+      <w:lvlJc w:val="left"/>
+      <w:pPr>
+        <w:ind w:left="6480" w:hanging="360"/>
+      </w:pPr>
+      <w:rPr>
+        <w:rFonts w:ascii="Wingdings" w:hAnsi="Wingdings" w:hint="default"/>
+      </w:rPr>
+    </w:lvl>
+  </w:abstractNum>
+  <w:abstractNum w:abstractNumId="9">
     <w:nsid w:val="6CBC2E6D"/>
     <w:multiLevelType w:val="hybridMultilevel"/>
     <w:tmpl w:val="F8FA187C"/>
@@ -204,8 +2184,151 @@
       </w:rPr>
     </w:lvl>
   </w:abstractNum>
+  <w:abstractNum w:abstractNumId="10">
+    <w:nsid w:val="6E7606B9"/>
+    <w:multiLevelType w:val="hybridMultilevel"/>
+    <w:tmpl w:val="1D80203C"/>
+    <w:lvl w:ilvl="0" w:tplc="04090001">
+      <w:start w:val="1"/>
+      <w:numFmt w:val="bullet"/>
+      <w:lvlText w:val=""/>
+      <w:lvlJc w:val="left"/>
+      <w:pPr>
+        <w:ind w:left="720" w:hanging="360"/>
+      </w:pPr>
+      <w:rPr>
+        <w:rFonts w:ascii="Symbol" w:hAnsi="Symbol" w:hint="default"/>
+      </w:rPr>
+    </w:lvl>
+    <w:lvl w:ilvl="1" w:tplc="04090003">
+      <w:start w:val="1"/>
+      <w:numFmt w:val="bullet"/>
+      <w:lvlText w:val="o"/>
+      <w:lvlJc w:val="left"/>
+      <w:pPr>
+        <w:ind w:left="1440" w:hanging="360"/>
+      </w:pPr>
+      <w:rPr>
+        <w:rFonts w:ascii="Courier New" w:hAnsi="Courier New" w:cs="Courier New" w:hint="default"/>
+      </w:rPr>
+    </w:lvl>
+    <w:lvl w:ilvl="2" w:tplc="04090005" w:tentative="1">
+      <w:start w:val="1"/>
+      <w:numFmt w:val="bullet"/>
+      <w:lvlText w:val=""/>
+      <w:lvlJc w:val="left"/>
+      <w:pPr>
+        <w:ind w:left="2160" w:hanging="360"/>
+      </w:pPr>
+      <w:rPr>
+        <w:rFonts w:ascii="Wingdings" w:hAnsi="Wingdings" w:hint="default"/>
+      </w:rPr>
+    </w:lvl>
+    <w:lvl w:ilvl="3" w:tplc="04090001" w:tentative="1">
+      <w:start w:val="1"/>
+      <w:numFmt w:val="bullet"/>
+      <w:lvlText w:val=""/>
+      <w:lvlJc w:val="left"/>
+      <w:pPr>
+        <w:ind w:left="2880" w:hanging="360"/>
+      </w:pPr>
+      <w:rPr>
+        <w:rFonts w:ascii="Symbol" w:hAnsi="Symbol" w:hint="default"/>
+      </w:rPr>
+    </w:lvl>
+    <w:lvl w:ilvl="4" w:tplc="04090003" w:tentative="1">
+      <w:start w:val="1"/>
+      <w:numFmt w:val="bullet"/>
+      <w:lvlText w:val="o"/>
+      <w:lvlJc w:val="left"/>
+      <w:pPr>
+        <w:ind w:left="3600" w:hanging="360"/>
+      </w:pPr>
+      <w:rPr>
+        <w:rFonts w:ascii="Courier New" w:hAnsi="Courier New" w:cs="Courier New" w:hint="default"/>
+      </w:rPr>
+    </w:lvl>
+    <w:lvl w:ilvl="5" w:tplc="04090005" w:tentative="1">
+      <w:start w:val="1"/>
+      <w:numFmt w:val="bullet"/>
+      <w:lvlText w:val=""/>
+      <w:lvlJc w:val="left"/>
+      <w:pPr>
+        <w:ind w:left="4320" w:hanging="360"/>
+      </w:pPr>
+      <w:rPr>
+        <w:rFonts w:ascii="Wingdings" w:hAnsi="Wingdings" w:hint="default"/>
+      </w:rPr>
+    </w:lvl>
+    <w:lvl w:ilvl="6" w:tplc="04090001" w:tentative="1">
+      <w:start w:val="1"/>
+      <w:numFmt w:val="bullet"/>
+      <w:lvlText w:val=""/>
+      <w:lvlJc w:val="left"/>
+      <w:pPr>
+        <w:ind w:left="5040" w:hanging="360"/>
+      </w:pPr>
+      <w:rPr>
+        <w:rFonts w:ascii="Symbol" w:hAnsi="Symbol" w:hint="default"/>
+      </w:rPr>
+    </w:lvl>
+    <w:lvl w:ilvl="7" w:tplc="04090003" w:tentative="1">
+      <w:start w:val="1"/>
+      <w:numFmt w:val="bullet"/>
+      <w:lvlText w:val="o"/>
+      <w:lvlJc w:val="left"/>
+      <w:pPr>
+        <w:ind w:left="5760" w:hanging="360"/>
+      </w:pPr>
+      <w:rPr>
+        <w:rFonts w:ascii="Courier New" w:hAnsi="Courier New" w:cs="Courier New" w:hint="default"/>
+      </w:rPr>
+    </w:lvl>
+    <w:lvl w:ilvl="8" w:tplc="04090005" w:tentative="1">
+      <w:start w:val="1"/>
+      <w:numFmt w:val="bullet"/>
+      <w:lvlText w:val=""/>
+      <w:lvlJc w:val="left"/>
+      <w:pPr>
+        <w:ind w:left="6480" w:hanging="360"/>
+      </w:pPr>
+      <w:rPr>
+        <w:rFonts w:ascii="Wingdings" w:hAnsi="Wingdings" w:hint="default"/>
+      </w:rPr>
+    </w:lvl>
+  </w:abstractNum>
   <w:num w:numId="1">
+    <w:abstractNumId w:val="9"/>
+  </w:num>
+  <w:num w:numId="2">
+    <w:abstractNumId w:val="10"/>
+  </w:num>
+  <w:num w:numId="3">
+    <w:abstractNumId w:val="8"/>
+  </w:num>
+  <w:num w:numId="4">
     <w:abstractNumId w:val="0"/>
+  </w:num>
+  <w:num w:numId="5">
+    <w:abstractNumId w:val="2"/>
+  </w:num>
+  <w:num w:numId="6">
+    <w:abstractNumId w:val="5"/>
+  </w:num>
+  <w:num w:numId="7">
+    <w:abstractNumId w:val="3"/>
+  </w:num>
+  <w:num w:numId="8">
+    <w:abstractNumId w:val="4"/>
+  </w:num>
+  <w:num w:numId="9">
+    <w:abstractNumId w:val="1"/>
+  </w:num>
+  <w:num w:numId="10">
+    <w:abstractNumId w:val="6"/>
+  </w:num>
+  <w:num w:numId="11">
+    <w:abstractNumId w:val="7"/>
   </w:num>
 </w:numbering>
 </file>
@@ -373,7 +2496,6 @@
   <w:style w:type="character" w:default="1" w:styleId="DefaultParagraphFont">
     <w:name w:val="Default Paragraph Font"/>
     <w:uiPriority w:val="1"/>
-    <w:semiHidden/>
     <w:unhideWhenUsed/>
   </w:style>
   <w:style w:type="table" w:default="1" w:styleId="TableNormal">
@@ -406,6 +2528,15 @@
     <w:pPr>
       <w:ind w:left="720"/>
       <w:contextualSpacing/>
+    </w:pPr>
+  </w:style>
+  <w:style w:type="paragraph" w:styleId="NoSpacing">
+    <w:name w:val="No Spacing"/>
+    <w:uiPriority w:val="1"/>
+    <w:qFormat/>
+    <w:rsid w:val="003B30E5"/>
+    <w:pPr>
+      <w:spacing w:after="0" w:line="240" w:lineRule="auto"/>
     </w:pPr>
   </w:style>
 </w:styles>
@@ -574,7 +2705,6 @@
   <w:style w:type="character" w:default="1" w:styleId="DefaultParagraphFont">
     <w:name w:val="Default Paragraph Font"/>
     <w:uiPriority w:val="1"/>
-    <w:semiHidden/>
     <w:unhideWhenUsed/>
   </w:style>
   <w:style w:type="table" w:default="1" w:styleId="TableNormal">
@@ -607,6 +2737,15 @@
     <w:pPr>
       <w:ind w:left="720"/>
       <w:contextualSpacing/>
+    </w:pPr>
+  </w:style>
+  <w:style w:type="paragraph" w:styleId="NoSpacing">
+    <w:name w:val="No Spacing"/>
+    <w:uiPriority w:val="1"/>
+    <w:qFormat/>
+    <w:rsid w:val="003B30E5"/>
+    <w:pPr>
+      <w:spacing w:after="0" w:line="240" w:lineRule="auto"/>
     </w:pPr>
   </w:style>
 </w:styles>

</xml_diff>